<commit_message>
Update Documento de requisitos para el desarrollo de la aplicación de ChatNonymous.docx
</commit_message>
<xml_diff>
--- a/Documento de requisitos para el desarrollo de la aplicación de ChatNonymous.docx
+++ b/Documento de requisitos para el desarrollo de la aplicación de ChatNonymous.docx
@@ -49,8 +49,16 @@
         <w:rPr>
           <w:sz w:val="72"/>
         </w:rPr>
-        <w:t>Documento de requisitos para el desarrollo de la aplicación de ChatNonymous</w:t>
-      </w:r>
+        <w:t xml:space="preserve">Documento de requisitos para el desarrollo de la aplicación de </w:t>
+      </w:r>
+      <w:proofErr w:type="spellStart"/>
+      <w:r>
+        <w:rPr>
+          <w:sz w:val="72"/>
+        </w:rPr>
+        <w:t>ChatNonymous</w:t>
+      </w:r>
+      <w:proofErr w:type="spellEnd"/>
     </w:p>
     <w:p/>
     <w:p/>
@@ -83,6 +91,13 @@
     </w:p>
     <w:sdt>
       <w:sdtPr>
+        <w:rPr>
+          <w:rFonts w:asciiTheme="minorHAnsi" w:eastAsiaTheme="minorHAnsi" w:hAnsiTheme="minorHAnsi" w:cstheme="minorBidi"/>
+          <w:color w:val="auto"/>
+          <w:sz w:val="22"/>
+          <w:szCs w:val="22"/>
+          <w:lang w:eastAsia="en-US"/>
+        </w:rPr>
         <w:id w:val="1479964395"/>
         <w:docPartObj>
           <w:docPartGallery w:val="Table of Contents"/>
@@ -91,13 +106,8 @@
       </w:sdtPr>
       <w:sdtEndPr>
         <w:rPr>
-          <w:rFonts w:asciiTheme="minorHAnsi" w:eastAsiaTheme="minorHAnsi" w:hAnsiTheme="minorHAnsi" w:cstheme="minorBidi"/>
           <w:b/>
           <w:bCs/>
-          <w:color w:val="auto"/>
-          <w:sz w:val="22"/>
-          <w:szCs w:val="22"/>
-          <w:lang w:eastAsia="en-US"/>
         </w:rPr>
       </w:sdtEndPr>
       <w:sdtContent>
@@ -920,8 +930,6 @@
           <w:szCs w:val="26"/>
         </w:rPr>
       </w:pPr>
-      <w:bookmarkStart w:id="0" w:name="_GoBack"/>
-      <w:bookmarkEnd w:id="0"/>
       <w:r>
         <w:br w:type="page"/>
       </w:r>
@@ -936,11 +944,11 @@
         <w:pStyle w:val="Ttulo2"/>
         <w:jc w:val="center"/>
       </w:pPr>
-      <w:bookmarkStart w:id="1" w:name="_Toc527404900"/>
+      <w:bookmarkStart w:id="0" w:name="_Toc527404900"/>
       <w:r>
         <w:t>Equipo de Desarrollo:</w:t>
       </w:r>
-      <w:bookmarkEnd w:id="1"/>
+      <w:bookmarkEnd w:id="0"/>
     </w:p>
     <w:p/>
     <w:tbl>
@@ -1020,8 +1028,13 @@
           </w:tcPr>
           <w:p>
             <w:r>
-              <w:t>Javier Asenjo</w:t>
-            </w:r>
+              <w:t xml:space="preserve">Javier </w:t>
+            </w:r>
+            <w:proofErr w:type="spellStart"/>
+            <w:r>
+              <w:t>Asenjo</w:t>
+            </w:r>
+            <w:proofErr w:type="spellEnd"/>
           </w:p>
         </w:tc>
         <w:tc>
@@ -1066,8 +1079,13 @@
           </w:tcPr>
           <w:p>
             <w:r>
-              <w:t>Eduardo Benzo</w:t>
-            </w:r>
+              <w:t xml:space="preserve">Eduardo </w:t>
+            </w:r>
+            <w:proofErr w:type="spellStart"/>
+            <w:r>
+              <w:t>Benzo</w:t>
+            </w:r>
+            <w:proofErr w:type="spellEnd"/>
           </w:p>
         </w:tc>
         <w:tc>
@@ -1184,11 +1202,11 @@
         <w:pStyle w:val="Ttulo2"/>
         <w:jc w:val="center"/>
       </w:pPr>
-      <w:bookmarkStart w:id="2" w:name="_Toc527404901"/>
+      <w:bookmarkStart w:id="1" w:name="_Toc527404901"/>
       <w:r>
         <w:t>Contraparte:</w:t>
       </w:r>
-      <w:bookmarkEnd w:id="2"/>
+      <w:bookmarkEnd w:id="1"/>
     </w:p>
     <w:p/>
     <w:tbl>
@@ -1274,8 +1292,13 @@
           </w:tcPr>
           <w:p>
             <w:r>
-              <w:t>Gabriel Hirschbaeck</w:t>
-            </w:r>
+              <w:t xml:space="preserve">Gabriel </w:t>
+            </w:r>
+            <w:proofErr w:type="spellStart"/>
+            <w:r>
+              <w:t>Hirschbaeck</w:t>
+            </w:r>
+            <w:proofErr w:type="spellEnd"/>
           </w:p>
         </w:tc>
         <w:tc>
@@ -1312,8 +1335,13 @@
           </w:tcPr>
           <w:p>
             <w:r>
-              <w:t>Diego Echaure</w:t>
-            </w:r>
+              <w:t xml:space="preserve">Diego </w:t>
+            </w:r>
+            <w:proofErr w:type="spellStart"/>
+            <w:r>
+              <w:t>Echaure</w:t>
+            </w:r>
+            <w:proofErr w:type="spellEnd"/>
           </w:p>
         </w:tc>
         <w:tc>
@@ -1388,8 +1416,13 @@
           </w:tcPr>
           <w:p>
             <w:r>
-              <w:t>Sergio Rincon</w:t>
-            </w:r>
+              <w:t xml:space="preserve">Sergio </w:t>
+            </w:r>
+            <w:proofErr w:type="spellStart"/>
+            <w:r>
+              <w:t>Rincon</w:t>
+            </w:r>
+            <w:proofErr w:type="spellEnd"/>
           </w:p>
         </w:tc>
         <w:tc>
@@ -1443,12 +1476,12 @@
         <w:pStyle w:val="Ttulo2"/>
         <w:jc w:val="center"/>
       </w:pPr>
-      <w:bookmarkStart w:id="3" w:name="_Toc527404902"/>
+      <w:bookmarkStart w:id="2" w:name="_Toc527404902"/>
       <w:r>
         <w:lastRenderedPageBreak/>
         <w:t>Historial del documento</w:t>
       </w:r>
-      <w:bookmarkEnd w:id="3"/>
+      <w:bookmarkEnd w:id="2"/>
     </w:p>
     <w:p/>
     <w:tbl>
@@ -1715,12 +1748,12 @@
         <w:pStyle w:val="Ttulo2"/>
         <w:jc w:val="center"/>
       </w:pPr>
-      <w:bookmarkStart w:id="4" w:name="_Toc527404903"/>
+      <w:bookmarkStart w:id="3" w:name="_Toc527404903"/>
       <w:r>
         <w:lastRenderedPageBreak/>
         <w:t>Introducción</w:t>
       </w:r>
-      <w:bookmarkEnd w:id="4"/>
+      <w:bookmarkEnd w:id="3"/>
     </w:p>
     <w:p/>
     <w:p>
@@ -1743,11 +1776,11 @@
         <w:pStyle w:val="Ttulo3"/>
         <w:jc w:val="center"/>
       </w:pPr>
-      <w:bookmarkStart w:id="5" w:name="_Toc527404904"/>
+      <w:bookmarkStart w:id="4" w:name="_Toc527404904"/>
       <w:r>
         <w:t>Propósito del Sistema &amp; Alcance del Proyecto</w:t>
       </w:r>
-      <w:bookmarkEnd w:id="5"/>
+      <w:bookmarkEnd w:id="4"/>
     </w:p>
     <w:p/>
     <w:p>
@@ -1802,8 +1835,13 @@
         </w:numPr>
       </w:pPr>
       <w:r>
-        <w:t>Interfaz simple o user-friendly</w:t>
-      </w:r>
+        <w:t xml:space="preserve">Interfaz simple o </w:t>
+      </w:r>
+      <w:proofErr w:type="spellStart"/>
+      <w:r>
+        <w:t>user-friendly</w:t>
+      </w:r>
+      <w:proofErr w:type="spellEnd"/>
     </w:p>
     <w:p>
       <w:pPr>
@@ -1827,11 +1865,11 @@
         <w:pStyle w:val="Ttulo3"/>
         <w:jc w:val="center"/>
       </w:pPr>
-      <w:bookmarkStart w:id="6" w:name="_Toc527404905"/>
+      <w:bookmarkStart w:id="5" w:name="_Toc527404905"/>
       <w:r>
         <w:t>Definiciones, Acrónimos y Abreviaturas</w:t>
       </w:r>
-      <w:bookmarkEnd w:id="6"/>
+      <w:bookmarkEnd w:id="5"/>
     </w:p>
     <w:p/>
     <w:p>
@@ -1846,22 +1884,32 @@
       </w:r>
     </w:p>
     <w:p>
+      <w:proofErr w:type="spellStart"/>
       <w:r>
         <w:rPr>
           <w:b/>
         </w:rPr>
         <w:t>User-Friendly</w:t>
       </w:r>
+      <w:proofErr w:type="spellEnd"/>
       <w:r>
         <w:t>: que sea fácil de utilizar para usuarios con cualquier nivel de experiencia.</w:t>
       </w:r>
     </w:p>
     <w:p>
+      <w:proofErr w:type="spellStart"/>
       <w:r>
         <w:rPr>
           <w:b/>
         </w:rPr>
-        <w:t>Display:</w:t>
+        <w:t>Display</w:t>
+      </w:r>
+      <w:proofErr w:type="spellEnd"/>
+      <w:r>
+        <w:rPr>
+          <w:b/>
+        </w:rPr>
+        <w:t>:</w:t>
       </w:r>
       <w:r>
         <w:t xml:space="preserve"> lugar donde se ejecutara la aplicación (móvil, ordenador, Tablet)</w:t>
@@ -1885,12 +1933,12 @@
         <w:pStyle w:val="Ttulo2"/>
         <w:jc w:val="center"/>
       </w:pPr>
-      <w:bookmarkStart w:id="7" w:name="_Toc527404906"/>
+      <w:bookmarkStart w:id="6" w:name="_Toc527404906"/>
       <w:r>
         <w:lastRenderedPageBreak/>
         <w:t>Descripción General</w:t>
       </w:r>
-      <w:bookmarkEnd w:id="7"/>
+      <w:bookmarkEnd w:id="6"/>
     </w:p>
     <w:p/>
     <w:p>
@@ -1898,11 +1946,11 @@
         <w:pStyle w:val="Ttulo3"/>
         <w:jc w:val="center"/>
       </w:pPr>
-      <w:bookmarkStart w:id="8" w:name="_Toc527404907"/>
+      <w:bookmarkStart w:id="7" w:name="_Toc527404907"/>
       <w:r>
         <w:t>Características de los Usuarios</w:t>
       </w:r>
-      <w:bookmarkEnd w:id="8"/>
+      <w:bookmarkEnd w:id="7"/>
     </w:p>
     <w:p/>
     <w:p>
@@ -2038,10 +2086,7 @@
               <w:t>NO</w:t>
             </w:r>
             <w:r>
-              <w:t xml:space="preserve"> </w:t>
-            </w:r>
-            <w:r>
-              <w:t>pertenecientes al dominio especificado</w:t>
+              <w:t xml:space="preserve"> pertenecientes al dominio especificado</w:t>
             </w:r>
           </w:p>
         </w:tc>
@@ -2051,7 +2096,23 @@
           </w:tcPr>
           <w:p>
             <w:r>
-              <w:t>Este tipo de usuario no tendrá el privilegio de participar en el envió de mensajes de texto u otras opciones. Están limitados a simplemente observar el chat, y se le añade a una lista de observadores, la cual esta disponible en todo momento por todos los usuarios.,</w:t>
+              <w:t xml:space="preserve">Este tipo de usuario no tendrá el privilegio de participar en </w:t>
+            </w:r>
+            <w:proofErr w:type="spellStart"/>
+            <w:r>
+              <w:t>el</w:t>
+            </w:r>
+            <w:proofErr w:type="spellEnd"/>
+            <w:r>
+              <w:t xml:space="preserve"> envió de mensajes de texto u otras opciones. Están limitados a simplemente observar el chat, y se le añade a una lista de observadores, la cual </w:t>
+            </w:r>
+            <w:proofErr w:type="spellStart"/>
+            <w:r>
+              <w:t>esta</w:t>
+            </w:r>
+            <w:proofErr w:type="spellEnd"/>
+            <w:r>
+              <w:t xml:space="preserve"> disponible en todo momento por todos los usuarios.,</w:t>
             </w:r>
           </w:p>
         </w:tc>
@@ -2076,12 +2137,12 @@
         <w:pStyle w:val="Ttulo3"/>
         <w:jc w:val="center"/>
       </w:pPr>
-      <w:bookmarkStart w:id="9" w:name="_Toc527404908"/>
+      <w:bookmarkStart w:id="8" w:name="_Toc527404908"/>
       <w:r>
         <w:lastRenderedPageBreak/>
         <w:t>Perspectiva del Producto según el cliente</w:t>
       </w:r>
-      <w:bookmarkEnd w:id="9"/>
+      <w:bookmarkEnd w:id="8"/>
     </w:p>
     <w:p/>
     <w:p>
@@ -2099,20 +2160,77 @@
         <w:rPr>
           <w:rFonts w:asciiTheme="minorHAnsi" w:hAnsiTheme="minorHAnsi" w:cstheme="minorHAnsi"/>
           <w:sz w:val="22"/>
-        </w:rPr>
-      </w:pPr>
-      <w:r>
-        <w:rPr>
-          <w:rFonts w:asciiTheme="minorHAnsi" w:hAnsiTheme="minorHAnsi" w:cstheme="minorHAnsi"/>
-          <w:sz w:val="22"/>
-        </w:rPr>
-        <w:t xml:space="preserve">La aplicación consiste en </w:t>
+          <w:highlight w:val="yellow"/>
+        </w:rPr>
+      </w:pPr>
+      <w:r>
+        <w:rPr>
+          <w:rFonts w:asciiTheme="minorHAnsi" w:hAnsiTheme="minorHAnsi" w:cstheme="minorHAnsi"/>
+          <w:sz w:val="22"/>
+          <w:highlight w:val="yellow"/>
+        </w:rPr>
+        <w:t xml:space="preserve">La </w:t>
+      </w:r>
+      <w:proofErr w:type="spellStart"/>
+      <w:r>
+        <w:rPr>
+          <w:rFonts w:asciiTheme="minorHAnsi" w:hAnsiTheme="minorHAnsi" w:cstheme="minorHAnsi"/>
+          <w:sz w:val="22"/>
+          <w:highlight w:val="yellow"/>
+        </w:rPr>
+        <w:t>aplicación</w:t>
+      </w:r>
+      <w:proofErr w:type="spellEnd"/>
+      <w:r>
+        <w:rPr>
+          <w:rFonts w:asciiTheme="minorHAnsi" w:hAnsiTheme="minorHAnsi" w:cstheme="minorHAnsi"/>
+          <w:sz w:val="22"/>
+          <w:highlight w:val="yellow"/>
+        </w:rPr>
+        <w:t xml:space="preserve"> </w:t>
+      </w:r>
+      <w:proofErr w:type="spellStart"/>
+      <w:r>
+        <w:rPr>
+          <w:rFonts w:asciiTheme="minorHAnsi" w:hAnsiTheme="minorHAnsi" w:cstheme="minorHAnsi"/>
+          <w:sz w:val="22"/>
+          <w:highlight w:val="yellow"/>
+        </w:rPr>
+        <w:t>consiste</w:t>
+      </w:r>
+      <w:proofErr w:type="spellEnd"/>
+      <w:r>
+        <w:rPr>
+          <w:rFonts w:asciiTheme="minorHAnsi" w:hAnsiTheme="minorHAnsi" w:cstheme="minorHAnsi"/>
+          <w:sz w:val="22"/>
+          <w:highlight w:val="yellow"/>
+        </w:rPr>
+        <w:t xml:space="preserve"> </w:t>
+      </w:r>
+      <w:proofErr w:type="spellStart"/>
+      <w:r>
+        <w:rPr>
+          <w:rFonts w:asciiTheme="minorHAnsi" w:hAnsiTheme="minorHAnsi" w:cstheme="minorHAnsi"/>
+          <w:sz w:val="22"/>
+          <w:highlight w:val="yellow"/>
+        </w:rPr>
+        <w:t>en</w:t>
+      </w:r>
+      <w:proofErr w:type="spellEnd"/>
+      <w:r>
+        <w:rPr>
+          <w:rFonts w:asciiTheme="minorHAnsi" w:hAnsiTheme="minorHAnsi" w:cstheme="minorHAnsi"/>
+          <w:sz w:val="22"/>
+          <w:highlight w:val="yellow"/>
+        </w:rPr>
+        <w:t xml:space="preserve"> </w:t>
       </w:r>
       <w:proofErr w:type="gramStart"/>
       <w:r>
         <w:rPr>
           <w:rFonts w:asciiTheme="minorHAnsi" w:hAnsiTheme="minorHAnsi" w:cstheme="minorHAnsi"/>
           <w:sz w:val="22"/>
+          <w:highlight w:val="yellow"/>
         </w:rPr>
         <w:t>un</w:t>
       </w:r>
@@ -2121,8 +2239,243 @@
         <w:rPr>
           <w:rFonts w:asciiTheme="minorHAnsi" w:hAnsiTheme="minorHAnsi" w:cstheme="minorHAnsi"/>
           <w:sz w:val="22"/>
-        </w:rPr>
-        <w:t xml:space="preserve"> chat anónimo, en el cual los usuarios conectados no pueden saber de ninguna manera quién ha mandado qué mensaje.</w:t>
+          <w:highlight w:val="yellow"/>
+        </w:rPr>
+        <w:t xml:space="preserve"> chat </w:t>
+      </w:r>
+      <w:proofErr w:type="spellStart"/>
+      <w:r>
+        <w:rPr>
+          <w:rFonts w:asciiTheme="minorHAnsi" w:hAnsiTheme="minorHAnsi" w:cstheme="minorHAnsi"/>
+          <w:sz w:val="22"/>
+          <w:highlight w:val="yellow"/>
+        </w:rPr>
+        <w:t>anónimo</w:t>
+      </w:r>
+      <w:proofErr w:type="spellEnd"/>
+      <w:r>
+        <w:rPr>
+          <w:rFonts w:asciiTheme="minorHAnsi" w:hAnsiTheme="minorHAnsi" w:cstheme="minorHAnsi"/>
+          <w:sz w:val="22"/>
+          <w:highlight w:val="yellow"/>
+        </w:rPr>
+        <w:t xml:space="preserve">, </w:t>
+      </w:r>
+      <w:proofErr w:type="spellStart"/>
+      <w:r>
+        <w:rPr>
+          <w:rFonts w:asciiTheme="minorHAnsi" w:hAnsiTheme="minorHAnsi" w:cstheme="minorHAnsi"/>
+          <w:sz w:val="22"/>
+          <w:highlight w:val="yellow"/>
+        </w:rPr>
+        <w:t>en</w:t>
+      </w:r>
+      <w:proofErr w:type="spellEnd"/>
+      <w:r>
+        <w:rPr>
+          <w:rFonts w:asciiTheme="minorHAnsi" w:hAnsiTheme="minorHAnsi" w:cstheme="minorHAnsi"/>
+          <w:sz w:val="22"/>
+          <w:highlight w:val="yellow"/>
+        </w:rPr>
+        <w:t xml:space="preserve"> el </w:t>
+      </w:r>
+      <w:proofErr w:type="spellStart"/>
+      <w:r>
+        <w:rPr>
+          <w:rFonts w:asciiTheme="minorHAnsi" w:hAnsiTheme="minorHAnsi" w:cstheme="minorHAnsi"/>
+          <w:sz w:val="22"/>
+          <w:highlight w:val="yellow"/>
+        </w:rPr>
+        <w:t>cual</w:t>
+      </w:r>
+      <w:proofErr w:type="spellEnd"/>
+      <w:r>
+        <w:rPr>
+          <w:rFonts w:asciiTheme="minorHAnsi" w:hAnsiTheme="minorHAnsi" w:cstheme="minorHAnsi"/>
+          <w:sz w:val="22"/>
+          <w:highlight w:val="yellow"/>
+        </w:rPr>
+        <w:t xml:space="preserve"> </w:t>
+      </w:r>
+      <w:proofErr w:type="spellStart"/>
+      <w:r>
+        <w:rPr>
+          <w:rFonts w:asciiTheme="minorHAnsi" w:hAnsiTheme="minorHAnsi" w:cstheme="minorHAnsi"/>
+          <w:sz w:val="22"/>
+          <w:highlight w:val="yellow"/>
+        </w:rPr>
+        <w:t>los</w:t>
+      </w:r>
+      <w:proofErr w:type="spellEnd"/>
+      <w:r>
+        <w:rPr>
+          <w:rFonts w:asciiTheme="minorHAnsi" w:hAnsiTheme="minorHAnsi" w:cstheme="minorHAnsi"/>
+          <w:sz w:val="22"/>
+          <w:highlight w:val="yellow"/>
+        </w:rPr>
+        <w:t xml:space="preserve"> </w:t>
+      </w:r>
+      <w:proofErr w:type="spellStart"/>
+      <w:r>
+        <w:rPr>
+          <w:rFonts w:asciiTheme="minorHAnsi" w:hAnsiTheme="minorHAnsi" w:cstheme="minorHAnsi"/>
+          <w:sz w:val="22"/>
+          <w:highlight w:val="yellow"/>
+        </w:rPr>
+        <w:t>usuarios</w:t>
+      </w:r>
+      <w:proofErr w:type="spellEnd"/>
+      <w:r>
+        <w:rPr>
+          <w:rFonts w:asciiTheme="minorHAnsi" w:hAnsiTheme="minorHAnsi" w:cstheme="minorHAnsi"/>
+          <w:sz w:val="22"/>
+          <w:highlight w:val="yellow"/>
+        </w:rPr>
+        <w:t xml:space="preserve"> </w:t>
+      </w:r>
+      <w:proofErr w:type="spellStart"/>
+      <w:r>
+        <w:rPr>
+          <w:rFonts w:asciiTheme="minorHAnsi" w:hAnsiTheme="minorHAnsi" w:cstheme="minorHAnsi"/>
+          <w:sz w:val="22"/>
+          <w:highlight w:val="yellow"/>
+        </w:rPr>
+        <w:t>conectados</w:t>
+      </w:r>
+      <w:proofErr w:type="spellEnd"/>
+      <w:r>
+        <w:rPr>
+          <w:rFonts w:asciiTheme="minorHAnsi" w:hAnsiTheme="minorHAnsi" w:cstheme="minorHAnsi"/>
+          <w:sz w:val="22"/>
+          <w:highlight w:val="yellow"/>
+        </w:rPr>
+        <w:t xml:space="preserve"> no </w:t>
+      </w:r>
+      <w:proofErr w:type="spellStart"/>
+      <w:r>
+        <w:rPr>
+          <w:rFonts w:asciiTheme="minorHAnsi" w:hAnsiTheme="minorHAnsi" w:cstheme="minorHAnsi"/>
+          <w:sz w:val="22"/>
+          <w:highlight w:val="yellow"/>
+        </w:rPr>
+        <w:t>pueden</w:t>
+      </w:r>
+      <w:proofErr w:type="spellEnd"/>
+      <w:r>
+        <w:rPr>
+          <w:rFonts w:asciiTheme="minorHAnsi" w:hAnsiTheme="minorHAnsi" w:cstheme="minorHAnsi"/>
+          <w:sz w:val="22"/>
+          <w:highlight w:val="yellow"/>
+        </w:rPr>
+        <w:t xml:space="preserve"> saber de </w:t>
+      </w:r>
+      <w:proofErr w:type="spellStart"/>
+      <w:r>
+        <w:rPr>
+          <w:rFonts w:asciiTheme="minorHAnsi" w:hAnsiTheme="minorHAnsi" w:cstheme="minorHAnsi"/>
+          <w:sz w:val="22"/>
+          <w:highlight w:val="yellow"/>
+        </w:rPr>
+        <w:t>ninguna</w:t>
+      </w:r>
+      <w:proofErr w:type="spellEnd"/>
+      <w:r>
+        <w:rPr>
+          <w:rFonts w:asciiTheme="minorHAnsi" w:hAnsiTheme="minorHAnsi" w:cstheme="minorHAnsi"/>
+          <w:sz w:val="22"/>
+          <w:highlight w:val="yellow"/>
+        </w:rPr>
+        <w:t xml:space="preserve"> </w:t>
+      </w:r>
+      <w:proofErr w:type="spellStart"/>
+      <w:r>
+        <w:rPr>
+          <w:rFonts w:asciiTheme="minorHAnsi" w:hAnsiTheme="minorHAnsi" w:cstheme="minorHAnsi"/>
+          <w:sz w:val="22"/>
+          <w:highlight w:val="yellow"/>
+        </w:rPr>
+        <w:t>manera</w:t>
+      </w:r>
+      <w:proofErr w:type="spellEnd"/>
+      <w:r>
+        <w:rPr>
+          <w:rFonts w:asciiTheme="minorHAnsi" w:hAnsiTheme="minorHAnsi" w:cstheme="minorHAnsi"/>
+          <w:sz w:val="22"/>
+          <w:highlight w:val="yellow"/>
+        </w:rPr>
+        <w:t xml:space="preserve"> </w:t>
+      </w:r>
+      <w:proofErr w:type="spellStart"/>
+      <w:r>
+        <w:rPr>
+          <w:rFonts w:asciiTheme="minorHAnsi" w:hAnsiTheme="minorHAnsi" w:cstheme="minorHAnsi"/>
+          <w:sz w:val="22"/>
+          <w:highlight w:val="yellow"/>
+        </w:rPr>
+        <w:t>quién</w:t>
+      </w:r>
+      <w:proofErr w:type="spellEnd"/>
+      <w:r>
+        <w:rPr>
+          <w:rFonts w:asciiTheme="minorHAnsi" w:hAnsiTheme="minorHAnsi" w:cstheme="minorHAnsi"/>
+          <w:sz w:val="22"/>
+          <w:highlight w:val="yellow"/>
+        </w:rPr>
+        <w:t xml:space="preserve"> ha </w:t>
+      </w:r>
+      <w:proofErr w:type="spellStart"/>
+      <w:r>
+        <w:rPr>
+          <w:rFonts w:asciiTheme="minorHAnsi" w:hAnsiTheme="minorHAnsi" w:cstheme="minorHAnsi"/>
+          <w:sz w:val="22"/>
+          <w:highlight w:val="yellow"/>
+        </w:rPr>
+        <w:t>mandado</w:t>
+      </w:r>
+      <w:proofErr w:type="spellEnd"/>
+      <w:r>
+        <w:rPr>
+          <w:rFonts w:asciiTheme="minorHAnsi" w:hAnsiTheme="minorHAnsi" w:cstheme="minorHAnsi"/>
+          <w:sz w:val="22"/>
+          <w:highlight w:val="yellow"/>
+        </w:rPr>
+        <w:t xml:space="preserve"> </w:t>
+      </w:r>
+      <w:proofErr w:type="spellStart"/>
+      <w:r>
+        <w:rPr>
+          <w:rFonts w:asciiTheme="minorHAnsi" w:hAnsiTheme="minorHAnsi" w:cstheme="minorHAnsi"/>
+          <w:sz w:val="22"/>
+          <w:highlight w:val="yellow"/>
+        </w:rPr>
+        <w:t>qué</w:t>
+      </w:r>
+      <w:proofErr w:type="spellEnd"/>
+      <w:r>
+        <w:rPr>
+          <w:rFonts w:asciiTheme="minorHAnsi" w:hAnsiTheme="minorHAnsi" w:cstheme="minorHAnsi"/>
+          <w:sz w:val="22"/>
+          <w:highlight w:val="yellow"/>
+        </w:rPr>
+        <w:t xml:space="preserve"> </w:t>
+      </w:r>
+      <w:proofErr w:type="spellStart"/>
+      <w:r>
+        <w:rPr>
+          <w:rFonts w:asciiTheme="minorHAnsi" w:hAnsiTheme="minorHAnsi" w:cstheme="minorHAnsi"/>
+          <w:sz w:val="22"/>
+          <w:highlight w:val="yellow"/>
+        </w:rPr>
+        <w:t>mensaje</w:t>
+      </w:r>
+      <w:proofErr w:type="spellEnd"/>
+      <w:r>
+        <w:rPr>
+          <w:rFonts w:asciiTheme="minorHAnsi" w:hAnsiTheme="minorHAnsi" w:cstheme="minorHAnsi"/>
+          <w:sz w:val="22"/>
+          <w:highlight w:val="yellow"/>
+        </w:rPr>
+        <w:t>.</w:t>
       </w:r>
     </w:p>
     <w:p>
@@ -2144,20 +2497,239 @@
         <w:rPr>
           <w:rFonts w:asciiTheme="minorHAnsi" w:hAnsiTheme="minorHAnsi" w:cstheme="minorHAnsi"/>
           <w:sz w:val="22"/>
-        </w:rPr>
-      </w:pPr>
-      <w:r>
-        <w:rPr>
-          <w:rFonts w:asciiTheme="minorHAnsi" w:hAnsiTheme="minorHAnsi" w:cstheme="minorHAnsi"/>
-          <w:sz w:val="22"/>
-        </w:rPr>
-        <w:t xml:space="preserve">Para poder acceder al chat, los usuarios deberán registrarse, iny su correo electrónico, el cual recibirá </w:t>
+          <w:highlight w:val="yellow"/>
+        </w:rPr>
+      </w:pPr>
+      <w:r>
+        <w:rPr>
+          <w:rFonts w:asciiTheme="minorHAnsi" w:hAnsiTheme="minorHAnsi" w:cstheme="minorHAnsi"/>
+          <w:sz w:val="22"/>
+          <w:highlight w:val="yellow"/>
+        </w:rPr>
+        <w:t xml:space="preserve">Para </w:t>
+      </w:r>
+      <w:proofErr w:type="spellStart"/>
+      <w:r>
+        <w:rPr>
+          <w:rFonts w:asciiTheme="minorHAnsi" w:hAnsiTheme="minorHAnsi" w:cstheme="minorHAnsi"/>
+          <w:sz w:val="22"/>
+          <w:highlight w:val="yellow"/>
+        </w:rPr>
+        <w:t>poder</w:t>
+      </w:r>
+      <w:proofErr w:type="spellEnd"/>
+      <w:r>
+        <w:rPr>
+          <w:rFonts w:asciiTheme="minorHAnsi" w:hAnsiTheme="minorHAnsi" w:cstheme="minorHAnsi"/>
+          <w:sz w:val="22"/>
+          <w:highlight w:val="yellow"/>
+        </w:rPr>
+        <w:t xml:space="preserve"> </w:t>
+      </w:r>
+      <w:proofErr w:type="spellStart"/>
+      <w:r>
+        <w:rPr>
+          <w:rFonts w:asciiTheme="minorHAnsi" w:hAnsiTheme="minorHAnsi" w:cstheme="minorHAnsi"/>
+          <w:sz w:val="22"/>
+          <w:highlight w:val="yellow"/>
+        </w:rPr>
+        <w:t>acceder</w:t>
+      </w:r>
+      <w:proofErr w:type="spellEnd"/>
+      <w:r>
+        <w:rPr>
+          <w:rFonts w:asciiTheme="minorHAnsi" w:hAnsiTheme="minorHAnsi" w:cstheme="minorHAnsi"/>
+          <w:sz w:val="22"/>
+          <w:highlight w:val="yellow"/>
+        </w:rPr>
+        <w:t xml:space="preserve"> al chat, </w:t>
+      </w:r>
+      <w:proofErr w:type="spellStart"/>
+      <w:r>
+        <w:rPr>
+          <w:rFonts w:asciiTheme="minorHAnsi" w:hAnsiTheme="minorHAnsi" w:cstheme="minorHAnsi"/>
+          <w:sz w:val="22"/>
+          <w:highlight w:val="yellow"/>
+        </w:rPr>
+        <w:t>los</w:t>
+      </w:r>
+      <w:proofErr w:type="spellEnd"/>
+      <w:r>
+        <w:rPr>
+          <w:rFonts w:asciiTheme="minorHAnsi" w:hAnsiTheme="minorHAnsi" w:cstheme="minorHAnsi"/>
+          <w:sz w:val="22"/>
+          <w:highlight w:val="yellow"/>
+        </w:rPr>
+        <w:t xml:space="preserve"> </w:t>
+      </w:r>
+      <w:proofErr w:type="spellStart"/>
+      <w:r>
+        <w:rPr>
+          <w:rFonts w:asciiTheme="minorHAnsi" w:hAnsiTheme="minorHAnsi" w:cstheme="minorHAnsi"/>
+          <w:sz w:val="22"/>
+          <w:highlight w:val="yellow"/>
+        </w:rPr>
+        <w:t>usuarios</w:t>
+      </w:r>
+      <w:proofErr w:type="spellEnd"/>
+      <w:r>
+        <w:rPr>
+          <w:rFonts w:asciiTheme="minorHAnsi" w:hAnsiTheme="minorHAnsi" w:cstheme="minorHAnsi"/>
+          <w:sz w:val="22"/>
+          <w:highlight w:val="yellow"/>
+        </w:rPr>
+        <w:t xml:space="preserve"> </w:t>
+      </w:r>
+      <w:proofErr w:type="spellStart"/>
+      <w:r>
+        <w:rPr>
+          <w:rFonts w:asciiTheme="minorHAnsi" w:hAnsiTheme="minorHAnsi" w:cstheme="minorHAnsi"/>
+          <w:sz w:val="22"/>
+          <w:highlight w:val="yellow"/>
+        </w:rPr>
+        <w:t>deberán</w:t>
+      </w:r>
+      <w:proofErr w:type="spellEnd"/>
+      <w:r>
+        <w:rPr>
+          <w:rFonts w:asciiTheme="minorHAnsi" w:hAnsiTheme="minorHAnsi" w:cstheme="minorHAnsi"/>
+          <w:sz w:val="22"/>
+          <w:highlight w:val="yellow"/>
+        </w:rPr>
+        <w:t xml:space="preserve"> </w:t>
+      </w:r>
+      <w:proofErr w:type="spellStart"/>
+      <w:r>
+        <w:rPr>
+          <w:rFonts w:asciiTheme="minorHAnsi" w:hAnsiTheme="minorHAnsi" w:cstheme="minorHAnsi"/>
+          <w:sz w:val="22"/>
+          <w:highlight w:val="yellow"/>
+        </w:rPr>
+        <w:t>registrarse</w:t>
+      </w:r>
+      <w:proofErr w:type="spellEnd"/>
+      <w:r>
+        <w:rPr>
+          <w:rFonts w:asciiTheme="minorHAnsi" w:hAnsiTheme="minorHAnsi" w:cstheme="minorHAnsi"/>
+          <w:sz w:val="22"/>
+          <w:highlight w:val="yellow"/>
+        </w:rPr>
+        <w:t xml:space="preserve">, </w:t>
+      </w:r>
+      <w:proofErr w:type="spellStart"/>
+      <w:r>
+        <w:rPr>
+          <w:rFonts w:asciiTheme="minorHAnsi" w:hAnsiTheme="minorHAnsi" w:cstheme="minorHAnsi"/>
+          <w:sz w:val="22"/>
+          <w:highlight w:val="yellow"/>
+        </w:rPr>
+        <w:t>iny</w:t>
+      </w:r>
+      <w:proofErr w:type="spellEnd"/>
+      <w:r>
+        <w:rPr>
+          <w:rFonts w:asciiTheme="minorHAnsi" w:hAnsiTheme="minorHAnsi" w:cstheme="minorHAnsi"/>
+          <w:sz w:val="22"/>
+          <w:highlight w:val="yellow"/>
+        </w:rPr>
+        <w:t xml:space="preserve"> </w:t>
+      </w:r>
+      <w:proofErr w:type="spellStart"/>
+      <w:r>
+        <w:rPr>
+          <w:rFonts w:asciiTheme="minorHAnsi" w:hAnsiTheme="minorHAnsi" w:cstheme="minorHAnsi"/>
+          <w:sz w:val="22"/>
+          <w:highlight w:val="yellow"/>
+        </w:rPr>
+        <w:t>su</w:t>
+      </w:r>
+      <w:proofErr w:type="spellEnd"/>
+      <w:r>
+        <w:rPr>
+          <w:rFonts w:asciiTheme="minorHAnsi" w:hAnsiTheme="minorHAnsi" w:cstheme="minorHAnsi"/>
+          <w:sz w:val="22"/>
+          <w:highlight w:val="yellow"/>
+        </w:rPr>
+        <w:t xml:space="preserve"> </w:t>
+      </w:r>
+      <w:proofErr w:type="spellStart"/>
+      <w:r>
+        <w:rPr>
+          <w:rFonts w:asciiTheme="minorHAnsi" w:hAnsiTheme="minorHAnsi" w:cstheme="minorHAnsi"/>
+          <w:sz w:val="22"/>
+          <w:highlight w:val="yellow"/>
+        </w:rPr>
+        <w:t>correo</w:t>
+      </w:r>
+      <w:proofErr w:type="spellEnd"/>
+      <w:r>
+        <w:rPr>
+          <w:rFonts w:asciiTheme="minorHAnsi" w:hAnsiTheme="minorHAnsi" w:cstheme="minorHAnsi"/>
+          <w:sz w:val="22"/>
+          <w:highlight w:val="yellow"/>
+        </w:rPr>
+        <w:t xml:space="preserve"> </w:t>
+      </w:r>
+      <w:proofErr w:type="spellStart"/>
+      <w:r>
+        <w:rPr>
+          <w:rFonts w:asciiTheme="minorHAnsi" w:hAnsiTheme="minorHAnsi" w:cstheme="minorHAnsi"/>
+          <w:sz w:val="22"/>
+          <w:highlight w:val="yellow"/>
+        </w:rPr>
+        <w:t>electrónico</w:t>
+      </w:r>
+      <w:proofErr w:type="spellEnd"/>
+      <w:r>
+        <w:rPr>
+          <w:rFonts w:asciiTheme="minorHAnsi" w:hAnsiTheme="minorHAnsi" w:cstheme="minorHAnsi"/>
+          <w:sz w:val="22"/>
+          <w:highlight w:val="yellow"/>
+        </w:rPr>
+        <w:t xml:space="preserve">, el </w:t>
+      </w:r>
+      <w:proofErr w:type="spellStart"/>
+      <w:r>
+        <w:rPr>
+          <w:rFonts w:asciiTheme="minorHAnsi" w:hAnsiTheme="minorHAnsi" w:cstheme="minorHAnsi"/>
+          <w:sz w:val="22"/>
+          <w:highlight w:val="yellow"/>
+        </w:rPr>
+        <w:t>cual</w:t>
+      </w:r>
+      <w:proofErr w:type="spellEnd"/>
+      <w:r>
+        <w:rPr>
+          <w:rFonts w:asciiTheme="minorHAnsi" w:hAnsiTheme="minorHAnsi" w:cstheme="minorHAnsi"/>
+          <w:sz w:val="22"/>
+          <w:highlight w:val="yellow"/>
+        </w:rPr>
+        <w:t xml:space="preserve"> </w:t>
+      </w:r>
+      <w:proofErr w:type="spellStart"/>
+      <w:r>
+        <w:rPr>
+          <w:rFonts w:asciiTheme="minorHAnsi" w:hAnsiTheme="minorHAnsi" w:cstheme="minorHAnsi"/>
+          <w:sz w:val="22"/>
+          <w:highlight w:val="yellow"/>
+        </w:rPr>
+        <w:t>recibirá</w:t>
+      </w:r>
+      <w:proofErr w:type="spellEnd"/>
+      <w:r>
+        <w:rPr>
+          <w:rFonts w:asciiTheme="minorHAnsi" w:hAnsiTheme="minorHAnsi" w:cstheme="minorHAnsi"/>
+          <w:sz w:val="22"/>
+          <w:highlight w:val="yellow"/>
+        </w:rPr>
+        <w:t xml:space="preserve"> </w:t>
       </w:r>
       <w:proofErr w:type="gramStart"/>
       <w:r>
         <w:rPr>
           <w:rFonts w:asciiTheme="minorHAnsi" w:hAnsiTheme="minorHAnsi" w:cstheme="minorHAnsi"/>
           <w:sz w:val="22"/>
+          <w:highlight w:val="yellow"/>
         </w:rPr>
         <w:t>un</w:t>
       </w:r>
@@ -2166,8 +2738,135 @@
         <w:rPr>
           <w:rFonts w:asciiTheme="minorHAnsi" w:hAnsiTheme="minorHAnsi" w:cstheme="minorHAnsi"/>
           <w:sz w:val="22"/>
-        </w:rPr>
-        <w:t xml:space="preserve"> link para confirmar la creación de la cuenta y asegurar que el mail introducido por el usuario existe.</w:t>
+          <w:highlight w:val="yellow"/>
+        </w:rPr>
+        <w:t xml:space="preserve"> link para </w:t>
+      </w:r>
+      <w:proofErr w:type="spellStart"/>
+      <w:r>
+        <w:rPr>
+          <w:rFonts w:asciiTheme="minorHAnsi" w:hAnsiTheme="minorHAnsi" w:cstheme="minorHAnsi"/>
+          <w:sz w:val="22"/>
+          <w:highlight w:val="yellow"/>
+        </w:rPr>
+        <w:t>confirmar</w:t>
+      </w:r>
+      <w:proofErr w:type="spellEnd"/>
+      <w:r>
+        <w:rPr>
+          <w:rFonts w:asciiTheme="minorHAnsi" w:hAnsiTheme="minorHAnsi" w:cstheme="minorHAnsi"/>
+          <w:sz w:val="22"/>
+          <w:highlight w:val="yellow"/>
+        </w:rPr>
+        <w:t xml:space="preserve"> la </w:t>
+      </w:r>
+      <w:proofErr w:type="spellStart"/>
+      <w:r>
+        <w:rPr>
+          <w:rFonts w:asciiTheme="minorHAnsi" w:hAnsiTheme="minorHAnsi" w:cstheme="minorHAnsi"/>
+          <w:sz w:val="22"/>
+          <w:highlight w:val="yellow"/>
+        </w:rPr>
+        <w:t>creación</w:t>
+      </w:r>
+      <w:proofErr w:type="spellEnd"/>
+      <w:r>
+        <w:rPr>
+          <w:rFonts w:asciiTheme="minorHAnsi" w:hAnsiTheme="minorHAnsi" w:cstheme="minorHAnsi"/>
+          <w:sz w:val="22"/>
+          <w:highlight w:val="yellow"/>
+        </w:rPr>
+        <w:t xml:space="preserve"> de la </w:t>
+      </w:r>
+      <w:proofErr w:type="spellStart"/>
+      <w:r>
+        <w:rPr>
+          <w:rFonts w:asciiTheme="minorHAnsi" w:hAnsiTheme="minorHAnsi" w:cstheme="minorHAnsi"/>
+          <w:sz w:val="22"/>
+          <w:highlight w:val="yellow"/>
+        </w:rPr>
+        <w:t>cuenta</w:t>
+      </w:r>
+      <w:proofErr w:type="spellEnd"/>
+      <w:r>
+        <w:rPr>
+          <w:rFonts w:asciiTheme="minorHAnsi" w:hAnsiTheme="minorHAnsi" w:cstheme="minorHAnsi"/>
+          <w:sz w:val="22"/>
+          <w:highlight w:val="yellow"/>
+        </w:rPr>
+        <w:t xml:space="preserve"> y </w:t>
+      </w:r>
+      <w:proofErr w:type="spellStart"/>
+      <w:r>
+        <w:rPr>
+          <w:rFonts w:asciiTheme="minorHAnsi" w:hAnsiTheme="minorHAnsi" w:cstheme="minorHAnsi"/>
+          <w:sz w:val="22"/>
+          <w:highlight w:val="yellow"/>
+        </w:rPr>
+        <w:t>asegurar</w:t>
+      </w:r>
+      <w:proofErr w:type="spellEnd"/>
+      <w:r>
+        <w:rPr>
+          <w:rFonts w:asciiTheme="minorHAnsi" w:hAnsiTheme="minorHAnsi" w:cstheme="minorHAnsi"/>
+          <w:sz w:val="22"/>
+          <w:highlight w:val="yellow"/>
+        </w:rPr>
+        <w:t xml:space="preserve"> que el mail </w:t>
+      </w:r>
+      <w:proofErr w:type="spellStart"/>
+      <w:r>
+        <w:rPr>
+          <w:rFonts w:asciiTheme="minorHAnsi" w:hAnsiTheme="minorHAnsi" w:cstheme="minorHAnsi"/>
+          <w:sz w:val="22"/>
+          <w:highlight w:val="yellow"/>
+        </w:rPr>
+        <w:t>introducido</w:t>
+      </w:r>
+      <w:proofErr w:type="spellEnd"/>
+      <w:r>
+        <w:rPr>
+          <w:rFonts w:asciiTheme="minorHAnsi" w:hAnsiTheme="minorHAnsi" w:cstheme="minorHAnsi"/>
+          <w:sz w:val="22"/>
+          <w:highlight w:val="yellow"/>
+        </w:rPr>
+        <w:t xml:space="preserve"> </w:t>
+      </w:r>
+      <w:proofErr w:type="spellStart"/>
+      <w:r>
+        <w:rPr>
+          <w:rFonts w:asciiTheme="minorHAnsi" w:hAnsiTheme="minorHAnsi" w:cstheme="minorHAnsi"/>
+          <w:sz w:val="22"/>
+          <w:highlight w:val="yellow"/>
+        </w:rPr>
+        <w:t>por</w:t>
+      </w:r>
+      <w:proofErr w:type="spellEnd"/>
+      <w:r>
+        <w:rPr>
+          <w:rFonts w:asciiTheme="minorHAnsi" w:hAnsiTheme="minorHAnsi" w:cstheme="minorHAnsi"/>
+          <w:sz w:val="22"/>
+          <w:highlight w:val="yellow"/>
+        </w:rPr>
+        <w:t xml:space="preserve"> el usuario </w:t>
+      </w:r>
+      <w:proofErr w:type="spellStart"/>
+      <w:r>
+        <w:rPr>
+          <w:rFonts w:asciiTheme="minorHAnsi" w:hAnsiTheme="minorHAnsi" w:cstheme="minorHAnsi"/>
+          <w:sz w:val="22"/>
+          <w:highlight w:val="yellow"/>
+        </w:rPr>
+        <w:t>existe</w:t>
+      </w:r>
+      <w:proofErr w:type="spellEnd"/>
+      <w:r>
+        <w:rPr>
+          <w:rFonts w:asciiTheme="minorHAnsi" w:hAnsiTheme="minorHAnsi" w:cstheme="minorHAnsi"/>
+          <w:sz w:val="22"/>
+          <w:highlight w:val="yellow"/>
+        </w:rPr>
+        <w:t>.</w:t>
       </w:r>
     </w:p>
     <w:p>
@@ -2196,7 +2895,135 @@
           <w:rFonts w:asciiTheme="minorHAnsi" w:hAnsiTheme="minorHAnsi" w:cstheme="minorHAnsi"/>
           <w:sz w:val="22"/>
         </w:rPr>
-        <w:t xml:space="preserve">El chat funcionará por proximidad y dominio: solo aquellos usuarios que se hayan registrado con </w:t>
+        <w:t xml:space="preserve">El chat </w:t>
+      </w:r>
+      <w:proofErr w:type="spellStart"/>
+      <w:r>
+        <w:rPr>
+          <w:rFonts w:asciiTheme="minorHAnsi" w:hAnsiTheme="minorHAnsi" w:cstheme="minorHAnsi"/>
+          <w:sz w:val="22"/>
+        </w:rPr>
+        <w:t>funcionará</w:t>
+      </w:r>
+      <w:proofErr w:type="spellEnd"/>
+      <w:r>
+        <w:rPr>
+          <w:rFonts w:asciiTheme="minorHAnsi" w:hAnsiTheme="minorHAnsi" w:cstheme="minorHAnsi"/>
+          <w:sz w:val="22"/>
+        </w:rPr>
+        <w:t xml:space="preserve"> </w:t>
+      </w:r>
+      <w:proofErr w:type="spellStart"/>
+      <w:r>
+        <w:rPr>
+          <w:rFonts w:asciiTheme="minorHAnsi" w:hAnsiTheme="minorHAnsi" w:cstheme="minorHAnsi"/>
+          <w:sz w:val="22"/>
+        </w:rPr>
+        <w:t>por</w:t>
+      </w:r>
+      <w:proofErr w:type="spellEnd"/>
+      <w:r>
+        <w:rPr>
+          <w:rFonts w:asciiTheme="minorHAnsi" w:hAnsiTheme="minorHAnsi" w:cstheme="minorHAnsi"/>
+          <w:sz w:val="22"/>
+        </w:rPr>
+        <w:t xml:space="preserve"> </w:t>
+      </w:r>
+      <w:proofErr w:type="spellStart"/>
+      <w:r>
+        <w:rPr>
+          <w:rFonts w:asciiTheme="minorHAnsi" w:hAnsiTheme="minorHAnsi" w:cstheme="minorHAnsi"/>
+          <w:sz w:val="22"/>
+        </w:rPr>
+        <w:t>proximidad</w:t>
+      </w:r>
+      <w:proofErr w:type="spellEnd"/>
+      <w:r>
+        <w:rPr>
+          <w:rFonts w:asciiTheme="minorHAnsi" w:hAnsiTheme="minorHAnsi" w:cstheme="minorHAnsi"/>
+          <w:sz w:val="22"/>
+        </w:rPr>
+        <w:t xml:space="preserve"> y </w:t>
+      </w:r>
+      <w:proofErr w:type="spellStart"/>
+      <w:r>
+        <w:rPr>
+          <w:rFonts w:asciiTheme="minorHAnsi" w:hAnsiTheme="minorHAnsi" w:cstheme="minorHAnsi"/>
+          <w:sz w:val="22"/>
+        </w:rPr>
+        <w:t>dominio</w:t>
+      </w:r>
+      <w:proofErr w:type="spellEnd"/>
+      <w:r>
+        <w:rPr>
+          <w:rFonts w:asciiTheme="minorHAnsi" w:hAnsiTheme="minorHAnsi" w:cstheme="minorHAnsi"/>
+          <w:sz w:val="22"/>
+        </w:rPr>
+        <w:t xml:space="preserve">: solo </w:t>
+      </w:r>
+      <w:proofErr w:type="spellStart"/>
+      <w:r>
+        <w:rPr>
+          <w:rFonts w:asciiTheme="minorHAnsi" w:hAnsiTheme="minorHAnsi" w:cstheme="minorHAnsi"/>
+          <w:sz w:val="22"/>
+        </w:rPr>
+        <w:t>aquellos</w:t>
+      </w:r>
+      <w:proofErr w:type="spellEnd"/>
+      <w:r>
+        <w:rPr>
+          <w:rFonts w:asciiTheme="minorHAnsi" w:hAnsiTheme="minorHAnsi" w:cstheme="minorHAnsi"/>
+          <w:sz w:val="22"/>
+        </w:rPr>
+        <w:t xml:space="preserve"> </w:t>
+      </w:r>
+      <w:proofErr w:type="spellStart"/>
+      <w:r>
+        <w:rPr>
+          <w:rFonts w:asciiTheme="minorHAnsi" w:hAnsiTheme="minorHAnsi" w:cstheme="minorHAnsi"/>
+          <w:sz w:val="22"/>
+        </w:rPr>
+        <w:t>usuarios</w:t>
+      </w:r>
+      <w:proofErr w:type="spellEnd"/>
+      <w:r>
+        <w:rPr>
+          <w:rFonts w:asciiTheme="minorHAnsi" w:hAnsiTheme="minorHAnsi" w:cstheme="minorHAnsi"/>
+          <w:sz w:val="22"/>
+        </w:rPr>
+        <w:t xml:space="preserve"> que se </w:t>
+      </w:r>
+      <w:proofErr w:type="spellStart"/>
+      <w:r>
+        <w:rPr>
+          <w:rFonts w:asciiTheme="minorHAnsi" w:hAnsiTheme="minorHAnsi" w:cstheme="minorHAnsi"/>
+          <w:sz w:val="22"/>
+        </w:rPr>
+        <w:t>hayan</w:t>
+      </w:r>
+      <w:proofErr w:type="spellEnd"/>
+      <w:r>
+        <w:rPr>
+          <w:rFonts w:asciiTheme="minorHAnsi" w:hAnsiTheme="minorHAnsi" w:cstheme="minorHAnsi"/>
+          <w:sz w:val="22"/>
+        </w:rPr>
+        <w:t xml:space="preserve"> </w:t>
+      </w:r>
+      <w:proofErr w:type="spellStart"/>
+      <w:r>
+        <w:rPr>
+          <w:rFonts w:asciiTheme="minorHAnsi" w:hAnsiTheme="minorHAnsi" w:cstheme="minorHAnsi"/>
+          <w:sz w:val="22"/>
+        </w:rPr>
+        <w:t>registrado</w:t>
+      </w:r>
+      <w:proofErr w:type="spellEnd"/>
+      <w:r>
+        <w:rPr>
+          <w:rFonts w:asciiTheme="minorHAnsi" w:hAnsiTheme="minorHAnsi" w:cstheme="minorHAnsi"/>
+          <w:sz w:val="22"/>
+        </w:rPr>
+        <w:t xml:space="preserve"> con </w:t>
       </w:r>
       <w:proofErr w:type="gramStart"/>
       <w:r>
@@ -2212,7 +3039,135 @@
           <w:rFonts w:asciiTheme="minorHAnsi" w:hAnsiTheme="minorHAnsi" w:cstheme="minorHAnsi"/>
           <w:sz w:val="22"/>
         </w:rPr>
-        <w:t xml:space="preserve"> correo perteneciente al dominio “@usp.ceu.es o @ceu.es”, y estén conectados a la red de la universidad, podrán chatear.</w:t>
+        <w:t xml:space="preserve"> </w:t>
+      </w:r>
+      <w:proofErr w:type="spellStart"/>
+      <w:r>
+        <w:rPr>
+          <w:rFonts w:asciiTheme="minorHAnsi" w:hAnsiTheme="minorHAnsi" w:cstheme="minorHAnsi"/>
+          <w:sz w:val="22"/>
+        </w:rPr>
+        <w:t>correo</w:t>
+      </w:r>
+      <w:proofErr w:type="spellEnd"/>
+      <w:r>
+        <w:rPr>
+          <w:rFonts w:asciiTheme="minorHAnsi" w:hAnsiTheme="minorHAnsi" w:cstheme="minorHAnsi"/>
+          <w:sz w:val="22"/>
+        </w:rPr>
+        <w:t xml:space="preserve"> </w:t>
+      </w:r>
+      <w:proofErr w:type="spellStart"/>
+      <w:r>
+        <w:rPr>
+          <w:rFonts w:asciiTheme="minorHAnsi" w:hAnsiTheme="minorHAnsi" w:cstheme="minorHAnsi"/>
+          <w:sz w:val="22"/>
+        </w:rPr>
+        <w:t>perteneciente</w:t>
+      </w:r>
+      <w:proofErr w:type="spellEnd"/>
+      <w:r>
+        <w:rPr>
+          <w:rFonts w:asciiTheme="minorHAnsi" w:hAnsiTheme="minorHAnsi" w:cstheme="minorHAnsi"/>
+          <w:sz w:val="22"/>
+        </w:rPr>
+        <w:t xml:space="preserve"> al </w:t>
+      </w:r>
+      <w:proofErr w:type="spellStart"/>
+      <w:r>
+        <w:rPr>
+          <w:rFonts w:asciiTheme="minorHAnsi" w:hAnsiTheme="minorHAnsi" w:cstheme="minorHAnsi"/>
+          <w:sz w:val="22"/>
+        </w:rPr>
+        <w:t>dominio</w:t>
+      </w:r>
+      <w:proofErr w:type="spellEnd"/>
+      <w:r>
+        <w:rPr>
+          <w:rFonts w:asciiTheme="minorHAnsi" w:hAnsiTheme="minorHAnsi" w:cstheme="minorHAnsi"/>
+          <w:sz w:val="22"/>
+        </w:rPr>
+        <w:t xml:space="preserve"> “@usp.ceu.es o @ceu.es”, y </w:t>
+      </w:r>
+      <w:proofErr w:type="spellStart"/>
+      <w:r>
+        <w:rPr>
+          <w:rFonts w:asciiTheme="minorHAnsi" w:hAnsiTheme="minorHAnsi" w:cstheme="minorHAnsi"/>
+          <w:sz w:val="22"/>
+        </w:rPr>
+        <w:t>estén</w:t>
+      </w:r>
+      <w:proofErr w:type="spellEnd"/>
+      <w:r>
+        <w:rPr>
+          <w:rFonts w:asciiTheme="minorHAnsi" w:hAnsiTheme="minorHAnsi" w:cstheme="minorHAnsi"/>
+          <w:sz w:val="22"/>
+        </w:rPr>
+        <w:t xml:space="preserve"> </w:t>
+      </w:r>
+      <w:proofErr w:type="spellStart"/>
+      <w:r>
+        <w:rPr>
+          <w:rFonts w:asciiTheme="minorHAnsi" w:hAnsiTheme="minorHAnsi" w:cstheme="minorHAnsi"/>
+          <w:sz w:val="22"/>
+        </w:rPr>
+        <w:t>conectados</w:t>
+      </w:r>
+      <w:proofErr w:type="spellEnd"/>
+      <w:r>
+        <w:rPr>
+          <w:rFonts w:asciiTheme="minorHAnsi" w:hAnsiTheme="minorHAnsi" w:cstheme="minorHAnsi"/>
+          <w:sz w:val="22"/>
+        </w:rPr>
+        <w:t xml:space="preserve"> a la red de la </w:t>
+      </w:r>
+      <w:proofErr w:type="spellStart"/>
+      <w:r>
+        <w:rPr>
+          <w:rFonts w:asciiTheme="minorHAnsi" w:hAnsiTheme="minorHAnsi" w:cstheme="minorHAnsi"/>
+          <w:sz w:val="22"/>
+        </w:rPr>
+        <w:t>universidad</w:t>
+      </w:r>
+      <w:proofErr w:type="spellEnd"/>
+      <w:r>
+        <w:rPr>
+          <w:rFonts w:asciiTheme="minorHAnsi" w:hAnsiTheme="minorHAnsi" w:cstheme="minorHAnsi"/>
+          <w:sz w:val="22"/>
+        </w:rPr>
+        <w:t xml:space="preserve">, </w:t>
+      </w:r>
+      <w:proofErr w:type="spellStart"/>
+      <w:r>
+        <w:rPr>
+          <w:rFonts w:asciiTheme="minorHAnsi" w:hAnsiTheme="minorHAnsi" w:cstheme="minorHAnsi"/>
+          <w:sz w:val="22"/>
+        </w:rPr>
+        <w:t>podrán</w:t>
+      </w:r>
+      <w:proofErr w:type="spellEnd"/>
+      <w:r>
+        <w:rPr>
+          <w:rFonts w:asciiTheme="minorHAnsi" w:hAnsiTheme="minorHAnsi" w:cstheme="minorHAnsi"/>
+          <w:sz w:val="22"/>
+        </w:rPr>
+        <w:t xml:space="preserve"> </w:t>
+      </w:r>
+      <w:proofErr w:type="spellStart"/>
+      <w:r>
+        <w:rPr>
+          <w:rFonts w:asciiTheme="minorHAnsi" w:hAnsiTheme="minorHAnsi" w:cstheme="minorHAnsi"/>
+          <w:sz w:val="22"/>
+        </w:rPr>
+        <w:t>chatear</w:t>
+      </w:r>
+      <w:proofErr w:type="spellEnd"/>
+      <w:r>
+        <w:rPr>
+          <w:rFonts w:asciiTheme="minorHAnsi" w:hAnsiTheme="minorHAnsi" w:cstheme="minorHAnsi"/>
+          <w:sz w:val="22"/>
+        </w:rPr>
+        <w:t>.</w:t>
       </w:r>
     </w:p>
     <w:p>
@@ -2241,7 +3196,39 @@
           <w:rFonts w:asciiTheme="minorHAnsi" w:hAnsiTheme="minorHAnsi" w:cstheme="minorHAnsi"/>
           <w:sz w:val="22"/>
         </w:rPr>
-        <w:t xml:space="preserve">Los usuarios que se registren con </w:t>
+        <w:t xml:space="preserve">Los </w:t>
+      </w:r>
+      <w:proofErr w:type="spellStart"/>
+      <w:r>
+        <w:rPr>
+          <w:rFonts w:asciiTheme="minorHAnsi" w:hAnsiTheme="minorHAnsi" w:cstheme="minorHAnsi"/>
+          <w:sz w:val="22"/>
+        </w:rPr>
+        <w:t>usuarios</w:t>
+      </w:r>
+      <w:proofErr w:type="spellEnd"/>
+      <w:r>
+        <w:rPr>
+          <w:rFonts w:asciiTheme="minorHAnsi" w:hAnsiTheme="minorHAnsi" w:cstheme="minorHAnsi"/>
+          <w:sz w:val="22"/>
+        </w:rPr>
+        <w:t xml:space="preserve"> que se </w:t>
+      </w:r>
+      <w:proofErr w:type="spellStart"/>
+      <w:r>
+        <w:rPr>
+          <w:rFonts w:asciiTheme="minorHAnsi" w:hAnsiTheme="minorHAnsi" w:cstheme="minorHAnsi"/>
+          <w:sz w:val="22"/>
+        </w:rPr>
+        <w:t>registren</w:t>
+      </w:r>
+      <w:proofErr w:type="spellEnd"/>
+      <w:r>
+        <w:rPr>
+          <w:rFonts w:asciiTheme="minorHAnsi" w:hAnsiTheme="minorHAnsi" w:cstheme="minorHAnsi"/>
+          <w:sz w:val="22"/>
+        </w:rPr>
+        <w:t xml:space="preserve"> con </w:t>
       </w:r>
       <w:proofErr w:type="gramStart"/>
       <w:r>
@@ -2257,7 +3244,231 @@
           <w:rFonts w:asciiTheme="minorHAnsi" w:hAnsiTheme="minorHAnsi" w:cstheme="minorHAnsi"/>
           <w:sz w:val="22"/>
         </w:rPr>
-        <w:t xml:space="preserve"> mail diferente a los 2 dominios anteriores, tendrán la posibilidad de observar el chat, pero no podrán participar en él. En cuanto </w:t>
+        <w:t xml:space="preserve"> mail </w:t>
+      </w:r>
+      <w:proofErr w:type="spellStart"/>
+      <w:r>
+        <w:rPr>
+          <w:rFonts w:asciiTheme="minorHAnsi" w:hAnsiTheme="minorHAnsi" w:cstheme="minorHAnsi"/>
+          <w:sz w:val="22"/>
+        </w:rPr>
+        <w:t>diferente</w:t>
+      </w:r>
+      <w:proofErr w:type="spellEnd"/>
+      <w:r>
+        <w:rPr>
+          <w:rFonts w:asciiTheme="minorHAnsi" w:hAnsiTheme="minorHAnsi" w:cstheme="minorHAnsi"/>
+          <w:sz w:val="22"/>
+        </w:rPr>
+        <w:t xml:space="preserve"> a </w:t>
+      </w:r>
+      <w:proofErr w:type="spellStart"/>
+      <w:r>
+        <w:rPr>
+          <w:rFonts w:asciiTheme="minorHAnsi" w:hAnsiTheme="minorHAnsi" w:cstheme="minorHAnsi"/>
+          <w:sz w:val="22"/>
+        </w:rPr>
+        <w:t>los</w:t>
+      </w:r>
+      <w:proofErr w:type="spellEnd"/>
+      <w:r>
+        <w:rPr>
+          <w:rFonts w:asciiTheme="minorHAnsi" w:hAnsiTheme="minorHAnsi" w:cstheme="minorHAnsi"/>
+          <w:sz w:val="22"/>
+        </w:rPr>
+        <w:t xml:space="preserve"> 2 </w:t>
+      </w:r>
+      <w:proofErr w:type="spellStart"/>
+      <w:r>
+        <w:rPr>
+          <w:rFonts w:asciiTheme="minorHAnsi" w:hAnsiTheme="minorHAnsi" w:cstheme="minorHAnsi"/>
+          <w:sz w:val="22"/>
+        </w:rPr>
+        <w:t>dominios</w:t>
+      </w:r>
+      <w:proofErr w:type="spellEnd"/>
+      <w:r>
+        <w:rPr>
+          <w:rFonts w:asciiTheme="minorHAnsi" w:hAnsiTheme="minorHAnsi" w:cstheme="minorHAnsi"/>
+          <w:sz w:val="22"/>
+        </w:rPr>
+        <w:t xml:space="preserve"> </w:t>
+      </w:r>
+      <w:proofErr w:type="spellStart"/>
+      <w:r>
+        <w:rPr>
+          <w:rFonts w:asciiTheme="minorHAnsi" w:hAnsiTheme="minorHAnsi" w:cstheme="minorHAnsi"/>
+          <w:sz w:val="22"/>
+        </w:rPr>
+        <w:t>anteriores</w:t>
+      </w:r>
+      <w:proofErr w:type="spellEnd"/>
+      <w:r>
+        <w:rPr>
+          <w:rFonts w:asciiTheme="minorHAnsi" w:hAnsiTheme="minorHAnsi" w:cstheme="minorHAnsi"/>
+          <w:sz w:val="22"/>
+        </w:rPr>
+        <w:t xml:space="preserve">, </w:t>
+      </w:r>
+      <w:proofErr w:type="spellStart"/>
+      <w:r>
+        <w:rPr>
+          <w:rFonts w:asciiTheme="minorHAnsi" w:hAnsiTheme="minorHAnsi" w:cstheme="minorHAnsi"/>
+          <w:sz w:val="22"/>
+        </w:rPr>
+        <w:t>tendrán</w:t>
+      </w:r>
+      <w:proofErr w:type="spellEnd"/>
+      <w:r>
+        <w:rPr>
+          <w:rFonts w:asciiTheme="minorHAnsi" w:hAnsiTheme="minorHAnsi" w:cstheme="minorHAnsi"/>
+          <w:sz w:val="22"/>
+        </w:rPr>
+        <w:t xml:space="preserve"> la </w:t>
+      </w:r>
+      <w:proofErr w:type="spellStart"/>
+      <w:r>
+        <w:rPr>
+          <w:rFonts w:asciiTheme="minorHAnsi" w:hAnsiTheme="minorHAnsi" w:cstheme="minorHAnsi"/>
+          <w:sz w:val="22"/>
+        </w:rPr>
+        <w:t>posibilidad</w:t>
+      </w:r>
+      <w:proofErr w:type="spellEnd"/>
+      <w:r>
+        <w:rPr>
+          <w:rFonts w:asciiTheme="minorHAnsi" w:hAnsiTheme="minorHAnsi" w:cstheme="minorHAnsi"/>
+          <w:sz w:val="22"/>
+        </w:rPr>
+        <w:t xml:space="preserve"> de </w:t>
+      </w:r>
+      <w:proofErr w:type="spellStart"/>
+      <w:r>
+        <w:rPr>
+          <w:rFonts w:asciiTheme="minorHAnsi" w:hAnsiTheme="minorHAnsi" w:cstheme="minorHAnsi"/>
+          <w:sz w:val="22"/>
+        </w:rPr>
+        <w:t>observar</w:t>
+      </w:r>
+      <w:proofErr w:type="spellEnd"/>
+      <w:r>
+        <w:rPr>
+          <w:rFonts w:asciiTheme="minorHAnsi" w:hAnsiTheme="minorHAnsi" w:cstheme="minorHAnsi"/>
+          <w:sz w:val="22"/>
+        </w:rPr>
+        <w:t xml:space="preserve"> el chat, </w:t>
+      </w:r>
+      <w:proofErr w:type="spellStart"/>
+      <w:r>
+        <w:rPr>
+          <w:rFonts w:asciiTheme="minorHAnsi" w:hAnsiTheme="minorHAnsi" w:cstheme="minorHAnsi"/>
+          <w:sz w:val="22"/>
+        </w:rPr>
+        <w:t>pero</w:t>
+      </w:r>
+      <w:proofErr w:type="spellEnd"/>
+      <w:r>
+        <w:rPr>
+          <w:rFonts w:asciiTheme="minorHAnsi" w:hAnsiTheme="minorHAnsi" w:cstheme="minorHAnsi"/>
+          <w:sz w:val="22"/>
+        </w:rPr>
+        <w:t xml:space="preserve"> no </w:t>
+      </w:r>
+      <w:proofErr w:type="spellStart"/>
+      <w:r>
+        <w:rPr>
+          <w:rFonts w:asciiTheme="minorHAnsi" w:hAnsiTheme="minorHAnsi" w:cstheme="minorHAnsi"/>
+          <w:sz w:val="22"/>
+        </w:rPr>
+        <w:t>podrán</w:t>
+      </w:r>
+      <w:proofErr w:type="spellEnd"/>
+      <w:r>
+        <w:rPr>
+          <w:rFonts w:asciiTheme="minorHAnsi" w:hAnsiTheme="minorHAnsi" w:cstheme="minorHAnsi"/>
+          <w:sz w:val="22"/>
+        </w:rPr>
+        <w:t xml:space="preserve"> </w:t>
+      </w:r>
+      <w:proofErr w:type="spellStart"/>
+      <w:r>
+        <w:rPr>
+          <w:rFonts w:asciiTheme="minorHAnsi" w:hAnsiTheme="minorHAnsi" w:cstheme="minorHAnsi"/>
+          <w:sz w:val="22"/>
+        </w:rPr>
+        <w:t>participar</w:t>
+      </w:r>
+      <w:proofErr w:type="spellEnd"/>
+      <w:r>
+        <w:rPr>
+          <w:rFonts w:asciiTheme="minorHAnsi" w:hAnsiTheme="minorHAnsi" w:cstheme="minorHAnsi"/>
+          <w:sz w:val="22"/>
+        </w:rPr>
+        <w:t xml:space="preserve"> </w:t>
+      </w:r>
+      <w:proofErr w:type="spellStart"/>
+      <w:r>
+        <w:rPr>
+          <w:rFonts w:asciiTheme="minorHAnsi" w:hAnsiTheme="minorHAnsi" w:cstheme="minorHAnsi"/>
+          <w:sz w:val="22"/>
+        </w:rPr>
+        <w:t>en</w:t>
+      </w:r>
+      <w:proofErr w:type="spellEnd"/>
+      <w:r>
+        <w:rPr>
+          <w:rFonts w:asciiTheme="minorHAnsi" w:hAnsiTheme="minorHAnsi" w:cstheme="minorHAnsi"/>
+          <w:sz w:val="22"/>
+        </w:rPr>
+        <w:t xml:space="preserve"> </w:t>
+      </w:r>
+      <w:proofErr w:type="spellStart"/>
+      <w:r>
+        <w:rPr>
+          <w:rFonts w:asciiTheme="minorHAnsi" w:hAnsiTheme="minorHAnsi" w:cstheme="minorHAnsi"/>
+          <w:sz w:val="22"/>
+        </w:rPr>
+        <w:t>él</w:t>
+      </w:r>
+      <w:proofErr w:type="spellEnd"/>
+      <w:r>
+        <w:rPr>
+          <w:rFonts w:asciiTheme="minorHAnsi" w:hAnsiTheme="minorHAnsi" w:cstheme="minorHAnsi"/>
+          <w:sz w:val="22"/>
+        </w:rPr>
+        <w:t xml:space="preserve">. </w:t>
+      </w:r>
+      <w:proofErr w:type="spellStart"/>
+      <w:r>
+        <w:rPr>
+          <w:rFonts w:asciiTheme="minorHAnsi" w:hAnsiTheme="minorHAnsi" w:cstheme="minorHAnsi"/>
+          <w:sz w:val="22"/>
+        </w:rPr>
+        <w:t>En</w:t>
+      </w:r>
+      <w:proofErr w:type="spellEnd"/>
+      <w:r>
+        <w:rPr>
+          <w:rFonts w:asciiTheme="minorHAnsi" w:hAnsiTheme="minorHAnsi" w:cstheme="minorHAnsi"/>
+          <w:sz w:val="22"/>
+        </w:rPr>
+        <w:t xml:space="preserve"> </w:t>
+      </w:r>
+      <w:proofErr w:type="spellStart"/>
+      <w:r>
+        <w:rPr>
+          <w:rFonts w:asciiTheme="minorHAnsi" w:hAnsiTheme="minorHAnsi" w:cstheme="minorHAnsi"/>
+          <w:sz w:val="22"/>
+        </w:rPr>
+        <w:t>cuanto</w:t>
+      </w:r>
+      <w:proofErr w:type="spellEnd"/>
+      <w:r>
+        <w:rPr>
+          <w:rFonts w:asciiTheme="minorHAnsi" w:hAnsiTheme="minorHAnsi" w:cstheme="minorHAnsi"/>
+          <w:sz w:val="22"/>
+        </w:rPr>
+        <w:t xml:space="preserve"> </w:t>
       </w:r>
       <w:proofErr w:type="gramStart"/>
       <w:r>
@@ -2273,7 +3484,87 @@
           <w:rFonts w:asciiTheme="minorHAnsi" w:hAnsiTheme="minorHAnsi" w:cstheme="minorHAnsi"/>
           <w:sz w:val="22"/>
         </w:rPr>
-        <w:t xml:space="preserve"> usuario se conecte, aparecerá un mensaje en el chat que diga que “</w:t>
+        <w:t xml:space="preserve"> usuario se </w:t>
+      </w:r>
+      <w:proofErr w:type="spellStart"/>
+      <w:r>
+        <w:rPr>
+          <w:rFonts w:asciiTheme="minorHAnsi" w:hAnsiTheme="minorHAnsi" w:cstheme="minorHAnsi"/>
+          <w:sz w:val="22"/>
+        </w:rPr>
+        <w:t>conecte</w:t>
+      </w:r>
+      <w:proofErr w:type="spellEnd"/>
+      <w:r>
+        <w:rPr>
+          <w:rFonts w:asciiTheme="minorHAnsi" w:hAnsiTheme="minorHAnsi" w:cstheme="minorHAnsi"/>
+          <w:sz w:val="22"/>
+        </w:rPr>
+        <w:t xml:space="preserve">, </w:t>
+      </w:r>
+      <w:proofErr w:type="spellStart"/>
+      <w:r>
+        <w:rPr>
+          <w:rFonts w:asciiTheme="minorHAnsi" w:hAnsiTheme="minorHAnsi" w:cstheme="minorHAnsi"/>
+          <w:sz w:val="22"/>
+        </w:rPr>
+        <w:t>aparecerá</w:t>
+      </w:r>
+      <w:proofErr w:type="spellEnd"/>
+      <w:r>
+        <w:rPr>
+          <w:rFonts w:asciiTheme="minorHAnsi" w:hAnsiTheme="minorHAnsi" w:cstheme="minorHAnsi"/>
+          <w:sz w:val="22"/>
+        </w:rPr>
+        <w:t xml:space="preserve"> un </w:t>
+      </w:r>
+      <w:proofErr w:type="spellStart"/>
+      <w:r>
+        <w:rPr>
+          <w:rFonts w:asciiTheme="minorHAnsi" w:hAnsiTheme="minorHAnsi" w:cstheme="minorHAnsi"/>
+          <w:sz w:val="22"/>
+        </w:rPr>
+        <w:t>mensaje</w:t>
+      </w:r>
+      <w:proofErr w:type="spellEnd"/>
+      <w:r>
+        <w:rPr>
+          <w:rFonts w:asciiTheme="minorHAnsi" w:hAnsiTheme="minorHAnsi" w:cstheme="minorHAnsi"/>
+          <w:sz w:val="22"/>
+        </w:rPr>
+        <w:t xml:space="preserve"> </w:t>
+      </w:r>
+      <w:proofErr w:type="spellStart"/>
+      <w:r>
+        <w:rPr>
+          <w:rFonts w:asciiTheme="minorHAnsi" w:hAnsiTheme="minorHAnsi" w:cstheme="minorHAnsi"/>
+          <w:sz w:val="22"/>
+        </w:rPr>
+        <w:t>en</w:t>
+      </w:r>
+      <w:proofErr w:type="spellEnd"/>
+      <w:r>
+        <w:rPr>
+          <w:rFonts w:asciiTheme="minorHAnsi" w:hAnsiTheme="minorHAnsi" w:cstheme="minorHAnsi"/>
+          <w:sz w:val="22"/>
+        </w:rPr>
+        <w:t xml:space="preserve"> el chat que </w:t>
+      </w:r>
+      <w:proofErr w:type="spellStart"/>
+      <w:r>
+        <w:rPr>
+          <w:rFonts w:asciiTheme="minorHAnsi" w:hAnsiTheme="minorHAnsi" w:cstheme="minorHAnsi"/>
+          <w:sz w:val="22"/>
+        </w:rPr>
+        <w:t>diga</w:t>
+      </w:r>
+      <w:proofErr w:type="spellEnd"/>
+      <w:r>
+        <w:rPr>
+          <w:rFonts w:asciiTheme="minorHAnsi" w:hAnsiTheme="minorHAnsi" w:cstheme="minorHAnsi"/>
+          <w:sz w:val="22"/>
+        </w:rPr>
+        <w:t xml:space="preserve"> que “</w:t>
       </w:r>
       <w:hyperlink r:id="rId12" w:history="1">
         <w:r>
@@ -2289,7 +3580,231 @@
           <w:rFonts w:asciiTheme="minorHAnsi" w:hAnsiTheme="minorHAnsi" w:cstheme="minorHAnsi"/>
           <w:sz w:val="22"/>
         </w:rPr>
-        <w:t xml:space="preserve"> con ip: 10.1.1.110 se ha conectado al chat”. Existirá además una pestaña en el chat la cual muestre qué usuarios están observando el chat en </w:t>
+        <w:t xml:space="preserve"> con </w:t>
+      </w:r>
+      <w:proofErr w:type="spellStart"/>
+      <w:r>
+        <w:rPr>
+          <w:rFonts w:asciiTheme="minorHAnsi" w:hAnsiTheme="minorHAnsi" w:cstheme="minorHAnsi"/>
+          <w:sz w:val="22"/>
+        </w:rPr>
+        <w:t>ip</w:t>
+      </w:r>
+      <w:proofErr w:type="spellEnd"/>
+      <w:r>
+        <w:rPr>
+          <w:rFonts w:asciiTheme="minorHAnsi" w:hAnsiTheme="minorHAnsi" w:cstheme="minorHAnsi"/>
+          <w:sz w:val="22"/>
+        </w:rPr>
+        <w:t xml:space="preserve">: 10.1.1.110 se ha </w:t>
+      </w:r>
+      <w:proofErr w:type="spellStart"/>
+      <w:r>
+        <w:rPr>
+          <w:rFonts w:asciiTheme="minorHAnsi" w:hAnsiTheme="minorHAnsi" w:cstheme="minorHAnsi"/>
+          <w:sz w:val="22"/>
+        </w:rPr>
+        <w:t>conectado</w:t>
+      </w:r>
+      <w:proofErr w:type="spellEnd"/>
+      <w:r>
+        <w:rPr>
+          <w:rFonts w:asciiTheme="minorHAnsi" w:hAnsiTheme="minorHAnsi" w:cstheme="minorHAnsi"/>
+          <w:sz w:val="22"/>
+        </w:rPr>
+        <w:t xml:space="preserve"> al chat”. </w:t>
+      </w:r>
+      <w:proofErr w:type="spellStart"/>
+      <w:r>
+        <w:rPr>
+          <w:rFonts w:asciiTheme="minorHAnsi" w:hAnsiTheme="minorHAnsi" w:cstheme="minorHAnsi"/>
+          <w:sz w:val="22"/>
+        </w:rPr>
+        <w:t>Existirá</w:t>
+      </w:r>
+      <w:proofErr w:type="spellEnd"/>
+      <w:r>
+        <w:rPr>
+          <w:rFonts w:asciiTheme="minorHAnsi" w:hAnsiTheme="minorHAnsi" w:cstheme="minorHAnsi"/>
+          <w:sz w:val="22"/>
+        </w:rPr>
+        <w:t xml:space="preserve"> </w:t>
+      </w:r>
+      <w:proofErr w:type="spellStart"/>
+      <w:r>
+        <w:rPr>
+          <w:rFonts w:asciiTheme="minorHAnsi" w:hAnsiTheme="minorHAnsi" w:cstheme="minorHAnsi"/>
+          <w:sz w:val="22"/>
+        </w:rPr>
+        <w:t>además</w:t>
+      </w:r>
+      <w:proofErr w:type="spellEnd"/>
+      <w:r>
+        <w:rPr>
+          <w:rFonts w:asciiTheme="minorHAnsi" w:hAnsiTheme="minorHAnsi" w:cstheme="minorHAnsi"/>
+          <w:sz w:val="22"/>
+        </w:rPr>
+        <w:t xml:space="preserve"> </w:t>
+      </w:r>
+      <w:proofErr w:type="spellStart"/>
+      <w:r>
+        <w:rPr>
+          <w:rFonts w:asciiTheme="minorHAnsi" w:hAnsiTheme="minorHAnsi" w:cstheme="minorHAnsi"/>
+          <w:sz w:val="22"/>
+        </w:rPr>
+        <w:t>una</w:t>
+      </w:r>
+      <w:proofErr w:type="spellEnd"/>
+      <w:r>
+        <w:rPr>
+          <w:rFonts w:asciiTheme="minorHAnsi" w:hAnsiTheme="minorHAnsi" w:cstheme="minorHAnsi"/>
+          <w:sz w:val="22"/>
+        </w:rPr>
+        <w:t xml:space="preserve"> </w:t>
+      </w:r>
+      <w:proofErr w:type="spellStart"/>
+      <w:r>
+        <w:rPr>
+          <w:rFonts w:asciiTheme="minorHAnsi" w:hAnsiTheme="minorHAnsi" w:cstheme="minorHAnsi"/>
+          <w:sz w:val="22"/>
+        </w:rPr>
+        <w:t>pestaña</w:t>
+      </w:r>
+      <w:proofErr w:type="spellEnd"/>
+      <w:r>
+        <w:rPr>
+          <w:rFonts w:asciiTheme="minorHAnsi" w:hAnsiTheme="minorHAnsi" w:cstheme="minorHAnsi"/>
+          <w:sz w:val="22"/>
+        </w:rPr>
+        <w:t xml:space="preserve"> </w:t>
+      </w:r>
+      <w:proofErr w:type="spellStart"/>
+      <w:r>
+        <w:rPr>
+          <w:rFonts w:asciiTheme="minorHAnsi" w:hAnsiTheme="minorHAnsi" w:cstheme="minorHAnsi"/>
+          <w:sz w:val="22"/>
+        </w:rPr>
+        <w:t>en</w:t>
+      </w:r>
+      <w:proofErr w:type="spellEnd"/>
+      <w:r>
+        <w:rPr>
+          <w:rFonts w:asciiTheme="minorHAnsi" w:hAnsiTheme="minorHAnsi" w:cstheme="minorHAnsi"/>
+          <w:sz w:val="22"/>
+        </w:rPr>
+        <w:t xml:space="preserve"> el chat la </w:t>
+      </w:r>
+      <w:proofErr w:type="spellStart"/>
+      <w:r>
+        <w:rPr>
+          <w:rFonts w:asciiTheme="minorHAnsi" w:hAnsiTheme="minorHAnsi" w:cstheme="minorHAnsi"/>
+          <w:sz w:val="22"/>
+        </w:rPr>
+        <w:t>cual</w:t>
+      </w:r>
+      <w:proofErr w:type="spellEnd"/>
+      <w:r>
+        <w:rPr>
+          <w:rFonts w:asciiTheme="minorHAnsi" w:hAnsiTheme="minorHAnsi" w:cstheme="minorHAnsi"/>
+          <w:sz w:val="22"/>
+        </w:rPr>
+        <w:t xml:space="preserve"> </w:t>
+      </w:r>
+      <w:proofErr w:type="spellStart"/>
+      <w:r>
+        <w:rPr>
+          <w:rFonts w:asciiTheme="minorHAnsi" w:hAnsiTheme="minorHAnsi" w:cstheme="minorHAnsi"/>
+          <w:sz w:val="22"/>
+        </w:rPr>
+        <w:t>muestre</w:t>
+      </w:r>
+      <w:proofErr w:type="spellEnd"/>
+      <w:r>
+        <w:rPr>
+          <w:rFonts w:asciiTheme="minorHAnsi" w:hAnsiTheme="minorHAnsi" w:cstheme="minorHAnsi"/>
+          <w:sz w:val="22"/>
+        </w:rPr>
+        <w:t xml:space="preserve"> </w:t>
+      </w:r>
+      <w:proofErr w:type="spellStart"/>
+      <w:r>
+        <w:rPr>
+          <w:rFonts w:asciiTheme="minorHAnsi" w:hAnsiTheme="minorHAnsi" w:cstheme="minorHAnsi"/>
+          <w:sz w:val="22"/>
+        </w:rPr>
+        <w:t>qué</w:t>
+      </w:r>
+      <w:proofErr w:type="spellEnd"/>
+      <w:r>
+        <w:rPr>
+          <w:rFonts w:asciiTheme="minorHAnsi" w:hAnsiTheme="minorHAnsi" w:cstheme="minorHAnsi"/>
+          <w:sz w:val="22"/>
+        </w:rPr>
+        <w:t xml:space="preserve"> </w:t>
+      </w:r>
+      <w:proofErr w:type="spellStart"/>
+      <w:r>
+        <w:rPr>
+          <w:rFonts w:asciiTheme="minorHAnsi" w:hAnsiTheme="minorHAnsi" w:cstheme="minorHAnsi"/>
+          <w:sz w:val="22"/>
+        </w:rPr>
+        <w:t>usuarios</w:t>
+      </w:r>
+      <w:proofErr w:type="spellEnd"/>
+      <w:r>
+        <w:rPr>
+          <w:rFonts w:asciiTheme="minorHAnsi" w:hAnsiTheme="minorHAnsi" w:cstheme="minorHAnsi"/>
+          <w:sz w:val="22"/>
+        </w:rPr>
+        <w:t xml:space="preserve"> </w:t>
+      </w:r>
+      <w:proofErr w:type="spellStart"/>
+      <w:r>
+        <w:rPr>
+          <w:rFonts w:asciiTheme="minorHAnsi" w:hAnsiTheme="minorHAnsi" w:cstheme="minorHAnsi"/>
+          <w:sz w:val="22"/>
+        </w:rPr>
+        <w:t>están</w:t>
+      </w:r>
+      <w:proofErr w:type="spellEnd"/>
+      <w:r>
+        <w:rPr>
+          <w:rFonts w:asciiTheme="minorHAnsi" w:hAnsiTheme="minorHAnsi" w:cstheme="minorHAnsi"/>
+          <w:sz w:val="22"/>
+        </w:rPr>
+        <w:t xml:space="preserve"> </w:t>
+      </w:r>
+      <w:proofErr w:type="spellStart"/>
+      <w:r>
+        <w:rPr>
+          <w:rFonts w:asciiTheme="minorHAnsi" w:hAnsiTheme="minorHAnsi" w:cstheme="minorHAnsi"/>
+          <w:sz w:val="22"/>
+        </w:rPr>
+        <w:t>observando</w:t>
+      </w:r>
+      <w:proofErr w:type="spellEnd"/>
+      <w:r>
+        <w:rPr>
+          <w:rFonts w:asciiTheme="minorHAnsi" w:hAnsiTheme="minorHAnsi" w:cstheme="minorHAnsi"/>
+          <w:sz w:val="22"/>
+        </w:rPr>
+        <w:t xml:space="preserve"> el chat </w:t>
+      </w:r>
+      <w:proofErr w:type="spellStart"/>
+      <w:r>
+        <w:rPr>
+          <w:rFonts w:asciiTheme="minorHAnsi" w:hAnsiTheme="minorHAnsi" w:cstheme="minorHAnsi"/>
+          <w:sz w:val="22"/>
+        </w:rPr>
+        <w:t>en</w:t>
+      </w:r>
+      <w:proofErr w:type="spellEnd"/>
+      <w:r>
+        <w:rPr>
+          <w:rFonts w:asciiTheme="minorHAnsi" w:hAnsiTheme="minorHAnsi" w:cstheme="minorHAnsi"/>
+          <w:sz w:val="22"/>
+        </w:rPr>
+        <w:t xml:space="preserve"> </w:t>
       </w:r>
       <w:proofErr w:type="gramStart"/>
       <w:r>
@@ -2305,7 +3820,23 @@
           <w:rFonts w:asciiTheme="minorHAnsi" w:hAnsiTheme="minorHAnsi" w:cstheme="minorHAnsi"/>
           <w:sz w:val="22"/>
         </w:rPr>
-        <w:t xml:space="preserve"> momento.</w:t>
+        <w:t xml:space="preserve"> </w:t>
+      </w:r>
+      <w:proofErr w:type="spellStart"/>
+      <w:r>
+        <w:rPr>
+          <w:rFonts w:asciiTheme="minorHAnsi" w:hAnsiTheme="minorHAnsi" w:cstheme="minorHAnsi"/>
+          <w:sz w:val="22"/>
+        </w:rPr>
+        <w:t>momento</w:t>
+      </w:r>
+      <w:proofErr w:type="spellEnd"/>
+      <w:r>
+        <w:rPr>
+          <w:rFonts w:asciiTheme="minorHAnsi" w:hAnsiTheme="minorHAnsi" w:cstheme="minorHAnsi"/>
+          <w:sz w:val="22"/>
+        </w:rPr>
+        <w:t>.</w:t>
       </w:r>
     </w:p>
     <w:p>
@@ -2329,12 +3860,165 @@
           <w:sz w:val="22"/>
         </w:rPr>
       </w:pPr>
-      <w:r>
-        <w:rPr>
-          <w:rFonts w:asciiTheme="minorHAnsi" w:hAnsiTheme="minorHAnsi" w:cstheme="minorHAnsi"/>
-          <w:sz w:val="22"/>
-        </w:rPr>
-        <w:t xml:space="preserve">Existirá una cuenta de administrador, la cual podrá prohibir el acceso a usuarios, a partir </w:t>
+      <w:proofErr w:type="spellStart"/>
+      <w:r>
+        <w:rPr>
+          <w:rFonts w:asciiTheme="minorHAnsi" w:hAnsiTheme="minorHAnsi" w:cstheme="minorHAnsi"/>
+          <w:sz w:val="22"/>
+        </w:rPr>
+        <w:t>Existirá</w:t>
+      </w:r>
+      <w:proofErr w:type="spellEnd"/>
+      <w:r>
+        <w:rPr>
+          <w:rFonts w:asciiTheme="minorHAnsi" w:hAnsiTheme="minorHAnsi" w:cstheme="minorHAnsi"/>
+          <w:sz w:val="22"/>
+        </w:rPr>
+        <w:t xml:space="preserve"> </w:t>
+      </w:r>
+      <w:proofErr w:type="spellStart"/>
+      <w:r>
+        <w:rPr>
+          <w:rFonts w:asciiTheme="minorHAnsi" w:hAnsiTheme="minorHAnsi" w:cstheme="minorHAnsi"/>
+          <w:sz w:val="22"/>
+        </w:rPr>
+        <w:t>una</w:t>
+      </w:r>
+      <w:proofErr w:type="spellEnd"/>
+      <w:r>
+        <w:rPr>
+          <w:rFonts w:asciiTheme="minorHAnsi" w:hAnsiTheme="minorHAnsi" w:cstheme="minorHAnsi"/>
+          <w:sz w:val="22"/>
+        </w:rPr>
+        <w:t xml:space="preserve"> </w:t>
+      </w:r>
+      <w:proofErr w:type="spellStart"/>
+      <w:r>
+        <w:rPr>
+          <w:rFonts w:asciiTheme="minorHAnsi" w:hAnsiTheme="minorHAnsi" w:cstheme="minorHAnsi"/>
+          <w:sz w:val="22"/>
+        </w:rPr>
+        <w:t>cuenta</w:t>
+      </w:r>
+      <w:proofErr w:type="spellEnd"/>
+      <w:r>
+        <w:rPr>
+          <w:rFonts w:asciiTheme="minorHAnsi" w:hAnsiTheme="minorHAnsi" w:cstheme="minorHAnsi"/>
+          <w:sz w:val="22"/>
+        </w:rPr>
+        <w:t xml:space="preserve"> de </w:t>
+      </w:r>
+      <w:proofErr w:type="spellStart"/>
+      <w:r>
+        <w:rPr>
+          <w:rFonts w:asciiTheme="minorHAnsi" w:hAnsiTheme="minorHAnsi" w:cstheme="minorHAnsi"/>
+          <w:sz w:val="22"/>
+        </w:rPr>
+        <w:t>administrador</w:t>
+      </w:r>
+      <w:proofErr w:type="spellEnd"/>
+      <w:r>
+        <w:rPr>
+          <w:rFonts w:asciiTheme="minorHAnsi" w:hAnsiTheme="minorHAnsi" w:cstheme="minorHAnsi"/>
+          <w:sz w:val="22"/>
+        </w:rPr>
+        <w:t xml:space="preserve">, la </w:t>
+      </w:r>
+      <w:proofErr w:type="spellStart"/>
+      <w:r>
+        <w:rPr>
+          <w:rFonts w:asciiTheme="minorHAnsi" w:hAnsiTheme="minorHAnsi" w:cstheme="minorHAnsi"/>
+          <w:sz w:val="22"/>
+        </w:rPr>
+        <w:t>cual</w:t>
+      </w:r>
+      <w:proofErr w:type="spellEnd"/>
+      <w:r>
+        <w:rPr>
+          <w:rFonts w:asciiTheme="minorHAnsi" w:hAnsiTheme="minorHAnsi" w:cstheme="minorHAnsi"/>
+          <w:sz w:val="22"/>
+        </w:rPr>
+        <w:t xml:space="preserve"> </w:t>
+      </w:r>
+      <w:proofErr w:type="spellStart"/>
+      <w:r>
+        <w:rPr>
+          <w:rFonts w:asciiTheme="minorHAnsi" w:hAnsiTheme="minorHAnsi" w:cstheme="minorHAnsi"/>
+          <w:sz w:val="22"/>
+        </w:rPr>
+        <w:t>podrá</w:t>
+      </w:r>
+      <w:proofErr w:type="spellEnd"/>
+      <w:r>
+        <w:rPr>
+          <w:rFonts w:asciiTheme="minorHAnsi" w:hAnsiTheme="minorHAnsi" w:cstheme="minorHAnsi"/>
+          <w:sz w:val="22"/>
+        </w:rPr>
+        <w:t xml:space="preserve"> </w:t>
+      </w:r>
+      <w:proofErr w:type="spellStart"/>
+      <w:r>
+        <w:rPr>
+          <w:rFonts w:asciiTheme="minorHAnsi" w:hAnsiTheme="minorHAnsi" w:cstheme="minorHAnsi"/>
+          <w:sz w:val="22"/>
+        </w:rPr>
+        <w:t>prohibir</w:t>
+      </w:r>
+      <w:proofErr w:type="spellEnd"/>
+      <w:r>
+        <w:rPr>
+          <w:rFonts w:asciiTheme="minorHAnsi" w:hAnsiTheme="minorHAnsi" w:cstheme="minorHAnsi"/>
+          <w:sz w:val="22"/>
+        </w:rPr>
+        <w:t xml:space="preserve"> el </w:t>
+      </w:r>
+      <w:proofErr w:type="spellStart"/>
+      <w:r>
+        <w:rPr>
+          <w:rFonts w:asciiTheme="minorHAnsi" w:hAnsiTheme="minorHAnsi" w:cstheme="minorHAnsi"/>
+          <w:sz w:val="22"/>
+        </w:rPr>
+        <w:t>acceso</w:t>
+      </w:r>
+      <w:proofErr w:type="spellEnd"/>
+      <w:r>
+        <w:rPr>
+          <w:rFonts w:asciiTheme="minorHAnsi" w:hAnsiTheme="minorHAnsi" w:cstheme="minorHAnsi"/>
+          <w:sz w:val="22"/>
+        </w:rPr>
+        <w:t xml:space="preserve"> a </w:t>
+      </w:r>
+      <w:proofErr w:type="spellStart"/>
+      <w:r>
+        <w:rPr>
+          <w:rFonts w:asciiTheme="minorHAnsi" w:hAnsiTheme="minorHAnsi" w:cstheme="minorHAnsi"/>
+          <w:sz w:val="22"/>
+        </w:rPr>
+        <w:t>usuarios</w:t>
+      </w:r>
+      <w:proofErr w:type="spellEnd"/>
+      <w:r>
+        <w:rPr>
+          <w:rFonts w:asciiTheme="minorHAnsi" w:hAnsiTheme="minorHAnsi" w:cstheme="minorHAnsi"/>
+          <w:sz w:val="22"/>
+        </w:rPr>
+        <w:t xml:space="preserve">, a </w:t>
+      </w:r>
+      <w:proofErr w:type="spellStart"/>
+      <w:r>
+        <w:rPr>
+          <w:rFonts w:asciiTheme="minorHAnsi" w:hAnsiTheme="minorHAnsi" w:cstheme="minorHAnsi"/>
+          <w:sz w:val="22"/>
+        </w:rPr>
+        <w:t>partir</w:t>
+      </w:r>
+      <w:proofErr w:type="spellEnd"/>
+      <w:r>
+        <w:rPr>
+          <w:rFonts w:asciiTheme="minorHAnsi" w:hAnsiTheme="minorHAnsi" w:cstheme="minorHAnsi"/>
+          <w:sz w:val="22"/>
+        </w:rPr>
+        <w:t xml:space="preserve"> </w:t>
       </w:r>
       <w:proofErr w:type="gramStart"/>
       <w:r>
@@ -2350,7 +4034,151 @@
           <w:rFonts w:asciiTheme="minorHAnsi" w:hAnsiTheme="minorHAnsi" w:cstheme="minorHAnsi"/>
           <w:sz w:val="22"/>
         </w:rPr>
-        <w:t xml:space="preserve"> correo. Si esta cuenta se conecta, conocerá quién manda qué mensaje.</w:t>
+        <w:t xml:space="preserve"> </w:t>
+      </w:r>
+      <w:proofErr w:type="spellStart"/>
+      <w:r>
+        <w:rPr>
+          <w:rFonts w:asciiTheme="minorHAnsi" w:hAnsiTheme="minorHAnsi" w:cstheme="minorHAnsi"/>
+          <w:sz w:val="22"/>
+        </w:rPr>
+        <w:t>correo</w:t>
+      </w:r>
+      <w:proofErr w:type="spellEnd"/>
+      <w:r>
+        <w:rPr>
+          <w:rFonts w:asciiTheme="minorHAnsi" w:hAnsiTheme="minorHAnsi" w:cstheme="minorHAnsi"/>
+          <w:sz w:val="22"/>
+        </w:rPr>
+        <w:t xml:space="preserve">. Si </w:t>
+      </w:r>
+      <w:proofErr w:type="spellStart"/>
+      <w:r>
+        <w:rPr>
+          <w:rFonts w:asciiTheme="minorHAnsi" w:hAnsiTheme="minorHAnsi" w:cstheme="minorHAnsi"/>
+          <w:sz w:val="22"/>
+        </w:rPr>
+        <w:t>esta</w:t>
+      </w:r>
+      <w:proofErr w:type="spellEnd"/>
+      <w:r>
+        <w:rPr>
+          <w:rFonts w:asciiTheme="minorHAnsi" w:hAnsiTheme="minorHAnsi" w:cstheme="minorHAnsi"/>
+          <w:sz w:val="22"/>
+        </w:rPr>
+        <w:t xml:space="preserve"> </w:t>
+      </w:r>
+      <w:proofErr w:type="spellStart"/>
+      <w:r>
+        <w:rPr>
+          <w:rFonts w:asciiTheme="minorHAnsi" w:hAnsiTheme="minorHAnsi" w:cstheme="minorHAnsi"/>
+          <w:sz w:val="22"/>
+        </w:rPr>
+        <w:t>cuenta</w:t>
+      </w:r>
+      <w:proofErr w:type="spellEnd"/>
+      <w:r>
+        <w:rPr>
+          <w:rFonts w:asciiTheme="minorHAnsi" w:hAnsiTheme="minorHAnsi" w:cstheme="minorHAnsi"/>
+          <w:sz w:val="22"/>
+        </w:rPr>
+        <w:t xml:space="preserve"> se </w:t>
+      </w:r>
+      <w:proofErr w:type="spellStart"/>
+      <w:r>
+        <w:rPr>
+          <w:rFonts w:asciiTheme="minorHAnsi" w:hAnsiTheme="minorHAnsi" w:cstheme="minorHAnsi"/>
+          <w:sz w:val="22"/>
+        </w:rPr>
+        <w:t>conecta</w:t>
+      </w:r>
+      <w:proofErr w:type="spellEnd"/>
+      <w:r>
+        <w:rPr>
+          <w:rFonts w:asciiTheme="minorHAnsi" w:hAnsiTheme="minorHAnsi" w:cstheme="minorHAnsi"/>
+          <w:sz w:val="22"/>
+        </w:rPr>
+        <w:t xml:space="preserve">, </w:t>
+      </w:r>
+      <w:proofErr w:type="spellStart"/>
+      <w:r>
+        <w:rPr>
+          <w:rFonts w:asciiTheme="minorHAnsi" w:hAnsiTheme="minorHAnsi" w:cstheme="minorHAnsi"/>
+          <w:sz w:val="22"/>
+        </w:rPr>
+        <w:t>conocerá</w:t>
+      </w:r>
+      <w:proofErr w:type="spellEnd"/>
+      <w:r>
+        <w:rPr>
+          <w:rFonts w:asciiTheme="minorHAnsi" w:hAnsiTheme="minorHAnsi" w:cstheme="minorHAnsi"/>
+          <w:sz w:val="22"/>
+        </w:rPr>
+        <w:t xml:space="preserve"> </w:t>
+      </w:r>
+      <w:proofErr w:type="spellStart"/>
+      <w:r>
+        <w:rPr>
+          <w:rFonts w:asciiTheme="minorHAnsi" w:hAnsiTheme="minorHAnsi" w:cstheme="minorHAnsi"/>
+          <w:sz w:val="22"/>
+        </w:rPr>
+        <w:t>quién</w:t>
+      </w:r>
+      <w:proofErr w:type="spellEnd"/>
+      <w:r>
+        <w:rPr>
+          <w:rFonts w:asciiTheme="minorHAnsi" w:hAnsiTheme="minorHAnsi" w:cstheme="minorHAnsi"/>
+          <w:sz w:val="22"/>
+        </w:rPr>
+        <w:t xml:space="preserve"> </w:t>
+      </w:r>
+      <w:proofErr w:type="spellStart"/>
+      <w:r>
+        <w:rPr>
+          <w:rFonts w:asciiTheme="minorHAnsi" w:hAnsiTheme="minorHAnsi" w:cstheme="minorHAnsi"/>
+          <w:sz w:val="22"/>
+        </w:rPr>
+        <w:t>manda</w:t>
+      </w:r>
+      <w:proofErr w:type="spellEnd"/>
+      <w:r>
+        <w:rPr>
+          <w:rFonts w:asciiTheme="minorHAnsi" w:hAnsiTheme="minorHAnsi" w:cstheme="minorHAnsi"/>
+          <w:sz w:val="22"/>
+        </w:rPr>
+        <w:t xml:space="preserve"> </w:t>
+      </w:r>
+      <w:proofErr w:type="spellStart"/>
+      <w:r>
+        <w:rPr>
+          <w:rFonts w:asciiTheme="minorHAnsi" w:hAnsiTheme="minorHAnsi" w:cstheme="minorHAnsi"/>
+          <w:sz w:val="22"/>
+        </w:rPr>
+        <w:t>qué</w:t>
+      </w:r>
+      <w:proofErr w:type="spellEnd"/>
+      <w:r>
+        <w:rPr>
+          <w:rFonts w:asciiTheme="minorHAnsi" w:hAnsiTheme="minorHAnsi" w:cstheme="minorHAnsi"/>
+          <w:sz w:val="22"/>
+        </w:rPr>
+        <w:t xml:space="preserve"> </w:t>
+      </w:r>
+      <w:proofErr w:type="spellStart"/>
+      <w:r>
+        <w:rPr>
+          <w:rFonts w:asciiTheme="minorHAnsi" w:hAnsiTheme="minorHAnsi" w:cstheme="minorHAnsi"/>
+          <w:sz w:val="22"/>
+        </w:rPr>
+        <w:t>mensaje</w:t>
+      </w:r>
+      <w:proofErr w:type="spellEnd"/>
+      <w:r>
+        <w:rPr>
+          <w:rFonts w:asciiTheme="minorHAnsi" w:hAnsiTheme="minorHAnsi" w:cstheme="minorHAnsi"/>
+          <w:sz w:val="22"/>
+        </w:rPr>
+        <w:t>.</w:t>
       </w:r>
     </w:p>
     <w:p>
@@ -2372,20 +4200,41 @@
         <w:rPr>
           <w:rFonts w:asciiTheme="minorHAnsi" w:hAnsiTheme="minorHAnsi" w:cstheme="minorHAnsi"/>
           <w:sz w:val="22"/>
-        </w:rPr>
-      </w:pPr>
-      <w:r>
-        <w:rPr>
-          <w:rFonts w:asciiTheme="minorHAnsi" w:hAnsiTheme="minorHAnsi" w:cstheme="minorHAnsi"/>
-          <w:sz w:val="22"/>
-        </w:rPr>
-        <w:t xml:space="preserve">No existirá </w:t>
+          <w:highlight w:val="yellow"/>
+        </w:rPr>
+      </w:pPr>
+      <w:r>
+        <w:rPr>
+          <w:rFonts w:asciiTheme="minorHAnsi" w:hAnsiTheme="minorHAnsi" w:cstheme="minorHAnsi"/>
+          <w:sz w:val="22"/>
+          <w:highlight w:val="yellow"/>
+        </w:rPr>
+        <w:t xml:space="preserve">No </w:t>
+      </w:r>
+      <w:proofErr w:type="spellStart"/>
+      <w:r>
+        <w:rPr>
+          <w:rFonts w:asciiTheme="minorHAnsi" w:hAnsiTheme="minorHAnsi" w:cstheme="minorHAnsi"/>
+          <w:sz w:val="22"/>
+          <w:highlight w:val="yellow"/>
+        </w:rPr>
+        <w:t>existirá</w:t>
+      </w:r>
+      <w:proofErr w:type="spellEnd"/>
+      <w:r>
+        <w:rPr>
+          <w:rFonts w:asciiTheme="minorHAnsi" w:hAnsiTheme="minorHAnsi" w:cstheme="minorHAnsi"/>
+          <w:sz w:val="22"/>
+          <w:highlight w:val="yellow"/>
+        </w:rPr>
+        <w:t xml:space="preserve"> </w:t>
       </w:r>
       <w:proofErr w:type="gramStart"/>
       <w:r>
         <w:rPr>
           <w:rFonts w:asciiTheme="minorHAnsi" w:hAnsiTheme="minorHAnsi" w:cstheme="minorHAnsi"/>
           <w:sz w:val="22"/>
+          <w:highlight w:val="yellow"/>
         </w:rPr>
         <w:t>un</w:t>
       </w:r>
@@ -2394,8 +4243,153 @@
         <w:rPr>
           <w:rFonts w:asciiTheme="minorHAnsi" w:hAnsiTheme="minorHAnsi" w:cstheme="minorHAnsi"/>
           <w:sz w:val="22"/>
-        </w:rPr>
-        <w:t xml:space="preserve"> historial de mensajes, es decir, el usuario que se conecte, no podrá leer mensajes anteriores.</w:t>
+          <w:highlight w:val="yellow"/>
+        </w:rPr>
+        <w:t xml:space="preserve"> </w:t>
+      </w:r>
+      <w:proofErr w:type="spellStart"/>
+      <w:r>
+        <w:rPr>
+          <w:rFonts w:asciiTheme="minorHAnsi" w:hAnsiTheme="minorHAnsi" w:cstheme="minorHAnsi"/>
+          <w:sz w:val="22"/>
+          <w:highlight w:val="yellow"/>
+        </w:rPr>
+        <w:t>historial</w:t>
+      </w:r>
+      <w:proofErr w:type="spellEnd"/>
+      <w:r>
+        <w:rPr>
+          <w:rFonts w:asciiTheme="minorHAnsi" w:hAnsiTheme="minorHAnsi" w:cstheme="minorHAnsi"/>
+          <w:sz w:val="22"/>
+          <w:highlight w:val="yellow"/>
+        </w:rPr>
+        <w:t xml:space="preserve"> de </w:t>
+      </w:r>
+      <w:proofErr w:type="spellStart"/>
+      <w:r>
+        <w:rPr>
+          <w:rFonts w:asciiTheme="minorHAnsi" w:hAnsiTheme="minorHAnsi" w:cstheme="minorHAnsi"/>
+          <w:sz w:val="22"/>
+          <w:highlight w:val="yellow"/>
+        </w:rPr>
+        <w:t>mensajes</w:t>
+      </w:r>
+      <w:proofErr w:type="spellEnd"/>
+      <w:r>
+        <w:rPr>
+          <w:rFonts w:asciiTheme="minorHAnsi" w:hAnsiTheme="minorHAnsi" w:cstheme="minorHAnsi"/>
+          <w:sz w:val="22"/>
+          <w:highlight w:val="yellow"/>
+        </w:rPr>
+        <w:t xml:space="preserve">, </w:t>
+      </w:r>
+      <w:proofErr w:type="spellStart"/>
+      <w:r>
+        <w:rPr>
+          <w:rFonts w:asciiTheme="minorHAnsi" w:hAnsiTheme="minorHAnsi" w:cstheme="minorHAnsi"/>
+          <w:sz w:val="22"/>
+          <w:highlight w:val="yellow"/>
+        </w:rPr>
+        <w:t>es</w:t>
+      </w:r>
+      <w:proofErr w:type="spellEnd"/>
+      <w:r>
+        <w:rPr>
+          <w:rFonts w:asciiTheme="minorHAnsi" w:hAnsiTheme="minorHAnsi" w:cstheme="minorHAnsi"/>
+          <w:sz w:val="22"/>
+          <w:highlight w:val="yellow"/>
+        </w:rPr>
+        <w:t xml:space="preserve"> </w:t>
+      </w:r>
+      <w:proofErr w:type="spellStart"/>
+      <w:r>
+        <w:rPr>
+          <w:rFonts w:asciiTheme="minorHAnsi" w:hAnsiTheme="minorHAnsi" w:cstheme="minorHAnsi"/>
+          <w:sz w:val="22"/>
+          <w:highlight w:val="yellow"/>
+        </w:rPr>
+        <w:t>decir</w:t>
+      </w:r>
+      <w:proofErr w:type="spellEnd"/>
+      <w:r>
+        <w:rPr>
+          <w:rFonts w:asciiTheme="minorHAnsi" w:hAnsiTheme="minorHAnsi" w:cstheme="minorHAnsi"/>
+          <w:sz w:val="22"/>
+          <w:highlight w:val="yellow"/>
+        </w:rPr>
+        <w:t xml:space="preserve">, el usuario que se </w:t>
+      </w:r>
+      <w:proofErr w:type="spellStart"/>
+      <w:r>
+        <w:rPr>
+          <w:rFonts w:asciiTheme="minorHAnsi" w:hAnsiTheme="minorHAnsi" w:cstheme="minorHAnsi"/>
+          <w:sz w:val="22"/>
+          <w:highlight w:val="yellow"/>
+        </w:rPr>
+        <w:t>conecte</w:t>
+      </w:r>
+      <w:proofErr w:type="spellEnd"/>
+      <w:r>
+        <w:rPr>
+          <w:rFonts w:asciiTheme="minorHAnsi" w:hAnsiTheme="minorHAnsi" w:cstheme="minorHAnsi"/>
+          <w:sz w:val="22"/>
+          <w:highlight w:val="yellow"/>
+        </w:rPr>
+        <w:t xml:space="preserve">, no </w:t>
+      </w:r>
+      <w:proofErr w:type="spellStart"/>
+      <w:r>
+        <w:rPr>
+          <w:rFonts w:asciiTheme="minorHAnsi" w:hAnsiTheme="minorHAnsi" w:cstheme="minorHAnsi"/>
+          <w:sz w:val="22"/>
+          <w:highlight w:val="yellow"/>
+        </w:rPr>
+        <w:t>podrá</w:t>
+      </w:r>
+      <w:proofErr w:type="spellEnd"/>
+      <w:r>
+        <w:rPr>
+          <w:rFonts w:asciiTheme="minorHAnsi" w:hAnsiTheme="minorHAnsi" w:cstheme="minorHAnsi"/>
+          <w:sz w:val="22"/>
+          <w:highlight w:val="yellow"/>
+        </w:rPr>
+        <w:t xml:space="preserve"> leer </w:t>
+      </w:r>
+      <w:proofErr w:type="spellStart"/>
+      <w:r>
+        <w:rPr>
+          <w:rFonts w:asciiTheme="minorHAnsi" w:hAnsiTheme="minorHAnsi" w:cstheme="minorHAnsi"/>
+          <w:sz w:val="22"/>
+          <w:highlight w:val="yellow"/>
+        </w:rPr>
+        <w:t>mensajes</w:t>
+      </w:r>
+      <w:proofErr w:type="spellEnd"/>
+      <w:r>
+        <w:rPr>
+          <w:rFonts w:asciiTheme="minorHAnsi" w:hAnsiTheme="minorHAnsi" w:cstheme="minorHAnsi"/>
+          <w:sz w:val="22"/>
+          <w:highlight w:val="yellow"/>
+        </w:rPr>
+        <w:t xml:space="preserve"> </w:t>
+      </w:r>
+      <w:proofErr w:type="spellStart"/>
+      <w:r>
+        <w:rPr>
+          <w:rFonts w:asciiTheme="minorHAnsi" w:hAnsiTheme="minorHAnsi" w:cstheme="minorHAnsi"/>
+          <w:sz w:val="22"/>
+          <w:highlight w:val="yellow"/>
+        </w:rPr>
+        <w:t>anteriores</w:t>
+      </w:r>
+      <w:proofErr w:type="spellEnd"/>
+      <w:r>
+        <w:rPr>
+          <w:rFonts w:asciiTheme="minorHAnsi" w:hAnsiTheme="minorHAnsi" w:cstheme="minorHAnsi"/>
+          <w:sz w:val="22"/>
+          <w:highlight w:val="yellow"/>
+        </w:rPr>
+        <w:t>.</w:t>
       </w:r>
     </w:p>
     <w:p>
@@ -2419,12 +4413,127 @@
           <w:sz w:val="22"/>
         </w:rPr>
       </w:pPr>
-      <w:r>
-        <w:rPr>
-          <w:rFonts w:asciiTheme="minorHAnsi" w:hAnsiTheme="minorHAnsi" w:cstheme="minorHAnsi"/>
-          <w:sz w:val="22"/>
-        </w:rPr>
-        <w:t>Existirá la posibilidad de compartir archivos en el chat (imagenes, videos, documentos, audios)</w:t>
+      <w:proofErr w:type="spellStart"/>
+      <w:r>
+        <w:rPr>
+          <w:rFonts w:asciiTheme="minorHAnsi" w:hAnsiTheme="minorHAnsi" w:cstheme="minorHAnsi"/>
+          <w:sz w:val="22"/>
+        </w:rPr>
+        <w:t>Existirá</w:t>
+      </w:r>
+      <w:proofErr w:type="spellEnd"/>
+      <w:r>
+        <w:rPr>
+          <w:rFonts w:asciiTheme="minorHAnsi" w:hAnsiTheme="minorHAnsi" w:cstheme="minorHAnsi"/>
+          <w:sz w:val="22"/>
+        </w:rPr>
+        <w:t xml:space="preserve"> la </w:t>
+      </w:r>
+      <w:proofErr w:type="spellStart"/>
+      <w:r>
+        <w:rPr>
+          <w:rFonts w:asciiTheme="minorHAnsi" w:hAnsiTheme="minorHAnsi" w:cstheme="minorHAnsi"/>
+          <w:sz w:val="22"/>
+        </w:rPr>
+        <w:t>posibilidad</w:t>
+      </w:r>
+      <w:proofErr w:type="spellEnd"/>
+      <w:r>
+        <w:rPr>
+          <w:rFonts w:asciiTheme="minorHAnsi" w:hAnsiTheme="minorHAnsi" w:cstheme="minorHAnsi"/>
+          <w:sz w:val="22"/>
+        </w:rPr>
+        <w:t xml:space="preserve"> de </w:t>
+      </w:r>
+      <w:proofErr w:type="spellStart"/>
+      <w:r>
+        <w:rPr>
+          <w:rFonts w:asciiTheme="minorHAnsi" w:hAnsiTheme="minorHAnsi" w:cstheme="minorHAnsi"/>
+          <w:sz w:val="22"/>
+          <w:highlight w:val="yellow"/>
+        </w:rPr>
+        <w:t>compartir</w:t>
+      </w:r>
+      <w:proofErr w:type="spellEnd"/>
+      <w:r>
+        <w:rPr>
+          <w:rFonts w:asciiTheme="minorHAnsi" w:hAnsiTheme="minorHAnsi" w:cstheme="minorHAnsi"/>
+          <w:sz w:val="22"/>
+          <w:highlight w:val="yellow"/>
+        </w:rPr>
+        <w:t xml:space="preserve"> </w:t>
+      </w:r>
+      <w:proofErr w:type="spellStart"/>
+      <w:r>
+        <w:rPr>
+          <w:rFonts w:asciiTheme="minorHAnsi" w:hAnsiTheme="minorHAnsi" w:cstheme="minorHAnsi"/>
+          <w:sz w:val="22"/>
+          <w:highlight w:val="yellow"/>
+        </w:rPr>
+        <w:t>archivos</w:t>
+      </w:r>
+      <w:proofErr w:type="spellEnd"/>
+      <w:r>
+        <w:rPr>
+          <w:rFonts w:asciiTheme="minorHAnsi" w:hAnsiTheme="minorHAnsi" w:cstheme="minorHAnsi"/>
+          <w:sz w:val="22"/>
+          <w:highlight w:val="yellow"/>
+        </w:rPr>
+        <w:t xml:space="preserve"> </w:t>
+      </w:r>
+      <w:proofErr w:type="spellStart"/>
+      <w:r>
+        <w:rPr>
+          <w:rFonts w:asciiTheme="minorHAnsi" w:hAnsiTheme="minorHAnsi" w:cstheme="minorHAnsi"/>
+          <w:sz w:val="22"/>
+          <w:highlight w:val="yellow"/>
+        </w:rPr>
+        <w:t>en</w:t>
+      </w:r>
+      <w:proofErr w:type="spellEnd"/>
+      <w:r>
+        <w:rPr>
+          <w:rFonts w:asciiTheme="minorHAnsi" w:hAnsiTheme="minorHAnsi" w:cstheme="minorHAnsi"/>
+          <w:sz w:val="22"/>
+          <w:highlight w:val="yellow"/>
+        </w:rPr>
+        <w:t xml:space="preserve"> el chat (</w:t>
+      </w:r>
+      <w:proofErr w:type="spellStart"/>
+      <w:r>
+        <w:rPr>
+          <w:rFonts w:asciiTheme="minorHAnsi" w:hAnsiTheme="minorHAnsi" w:cstheme="minorHAnsi"/>
+          <w:sz w:val="22"/>
+          <w:highlight w:val="yellow"/>
+        </w:rPr>
+        <w:t>imagenes</w:t>
+      </w:r>
+      <w:proofErr w:type="spellEnd"/>
+      <w:r>
+        <w:rPr>
+          <w:rFonts w:asciiTheme="minorHAnsi" w:hAnsiTheme="minorHAnsi" w:cstheme="minorHAnsi"/>
+          <w:sz w:val="22"/>
+          <w:highlight w:val="yellow"/>
+        </w:rPr>
+        <w:t xml:space="preserve">, videos, </w:t>
+      </w:r>
+      <w:proofErr w:type="spellStart"/>
+      <w:r>
+        <w:rPr>
+          <w:rFonts w:asciiTheme="minorHAnsi" w:hAnsiTheme="minorHAnsi" w:cstheme="minorHAnsi"/>
+          <w:sz w:val="22"/>
+          <w:highlight w:val="yellow"/>
+        </w:rPr>
+        <w:t>documentos</w:t>
+      </w:r>
+      <w:proofErr w:type="spellEnd"/>
+      <w:r>
+        <w:rPr>
+          <w:rFonts w:asciiTheme="minorHAnsi" w:hAnsiTheme="minorHAnsi" w:cstheme="minorHAnsi"/>
+          <w:sz w:val="22"/>
+          <w:highlight w:val="yellow"/>
+        </w:rPr>
+        <w:t>, audios)</w:t>
       </w:r>
     </w:p>
     <w:p>
@@ -2453,7 +4562,119 @@
           <w:rFonts w:asciiTheme="minorHAnsi" w:hAnsiTheme="minorHAnsi" w:cstheme="minorHAnsi"/>
           <w:sz w:val="22"/>
         </w:rPr>
-        <w:t xml:space="preserve">La aplicación ha de ser responsive, es decir, la interfaz se deberá adaptar al display </w:t>
+        <w:t xml:space="preserve">La </w:t>
+      </w:r>
+      <w:proofErr w:type="spellStart"/>
+      <w:r>
+        <w:rPr>
+          <w:rFonts w:asciiTheme="minorHAnsi" w:hAnsiTheme="minorHAnsi" w:cstheme="minorHAnsi"/>
+          <w:sz w:val="22"/>
+        </w:rPr>
+        <w:t>aplicación</w:t>
+      </w:r>
+      <w:proofErr w:type="spellEnd"/>
+      <w:r>
+        <w:rPr>
+          <w:rFonts w:asciiTheme="minorHAnsi" w:hAnsiTheme="minorHAnsi" w:cstheme="minorHAnsi"/>
+          <w:sz w:val="22"/>
+        </w:rPr>
+        <w:t xml:space="preserve"> ha de </w:t>
+      </w:r>
+      <w:proofErr w:type="spellStart"/>
+      <w:r>
+        <w:rPr>
+          <w:rFonts w:asciiTheme="minorHAnsi" w:hAnsiTheme="minorHAnsi" w:cstheme="minorHAnsi"/>
+          <w:sz w:val="22"/>
+        </w:rPr>
+        <w:t>ser</w:t>
+      </w:r>
+      <w:proofErr w:type="spellEnd"/>
+      <w:r>
+        <w:rPr>
+          <w:rFonts w:asciiTheme="minorHAnsi" w:hAnsiTheme="minorHAnsi" w:cstheme="minorHAnsi"/>
+          <w:sz w:val="22"/>
+        </w:rPr>
+        <w:t xml:space="preserve"> responsive, </w:t>
+      </w:r>
+      <w:proofErr w:type="spellStart"/>
+      <w:r>
+        <w:rPr>
+          <w:rFonts w:asciiTheme="minorHAnsi" w:hAnsiTheme="minorHAnsi" w:cstheme="minorHAnsi"/>
+          <w:sz w:val="22"/>
+        </w:rPr>
+        <w:t>es</w:t>
+      </w:r>
+      <w:proofErr w:type="spellEnd"/>
+      <w:r>
+        <w:rPr>
+          <w:rFonts w:asciiTheme="minorHAnsi" w:hAnsiTheme="minorHAnsi" w:cstheme="minorHAnsi"/>
+          <w:sz w:val="22"/>
+        </w:rPr>
+        <w:t xml:space="preserve"> </w:t>
+      </w:r>
+      <w:proofErr w:type="spellStart"/>
+      <w:r>
+        <w:rPr>
+          <w:rFonts w:asciiTheme="minorHAnsi" w:hAnsiTheme="minorHAnsi" w:cstheme="minorHAnsi"/>
+          <w:sz w:val="22"/>
+        </w:rPr>
+        <w:t>decir</w:t>
+      </w:r>
+      <w:proofErr w:type="spellEnd"/>
+      <w:r>
+        <w:rPr>
+          <w:rFonts w:asciiTheme="minorHAnsi" w:hAnsiTheme="minorHAnsi" w:cstheme="minorHAnsi"/>
+          <w:sz w:val="22"/>
+        </w:rPr>
+        <w:t xml:space="preserve">, la </w:t>
+      </w:r>
+      <w:proofErr w:type="spellStart"/>
+      <w:r>
+        <w:rPr>
+          <w:rFonts w:asciiTheme="minorHAnsi" w:hAnsiTheme="minorHAnsi" w:cstheme="minorHAnsi"/>
+          <w:sz w:val="22"/>
+        </w:rPr>
+        <w:t>interfaz</w:t>
+      </w:r>
+      <w:proofErr w:type="spellEnd"/>
+      <w:r>
+        <w:rPr>
+          <w:rFonts w:asciiTheme="minorHAnsi" w:hAnsiTheme="minorHAnsi" w:cstheme="minorHAnsi"/>
+          <w:sz w:val="22"/>
+        </w:rPr>
+        <w:t xml:space="preserve"> se </w:t>
+      </w:r>
+      <w:proofErr w:type="spellStart"/>
+      <w:r>
+        <w:rPr>
+          <w:rFonts w:asciiTheme="minorHAnsi" w:hAnsiTheme="minorHAnsi" w:cstheme="minorHAnsi"/>
+          <w:sz w:val="22"/>
+        </w:rPr>
+        <w:t>deberá</w:t>
+      </w:r>
+      <w:proofErr w:type="spellEnd"/>
+      <w:r>
+        <w:rPr>
+          <w:rFonts w:asciiTheme="minorHAnsi" w:hAnsiTheme="minorHAnsi" w:cstheme="minorHAnsi"/>
+          <w:sz w:val="22"/>
+        </w:rPr>
+        <w:t xml:space="preserve"> </w:t>
+      </w:r>
+      <w:proofErr w:type="spellStart"/>
+      <w:r>
+        <w:rPr>
+          <w:rFonts w:asciiTheme="minorHAnsi" w:hAnsiTheme="minorHAnsi" w:cstheme="minorHAnsi"/>
+          <w:sz w:val="22"/>
+        </w:rPr>
+        <w:t>adaptar</w:t>
+      </w:r>
+      <w:proofErr w:type="spellEnd"/>
+      <w:r>
+        <w:rPr>
+          <w:rFonts w:asciiTheme="minorHAnsi" w:hAnsiTheme="minorHAnsi" w:cstheme="minorHAnsi"/>
+          <w:sz w:val="22"/>
+        </w:rPr>
+        <w:t xml:space="preserve"> al display </w:t>
       </w:r>
       <w:proofErr w:type="gramStart"/>
       <w:r>
@@ -2469,7 +4690,39 @@
           <w:rFonts w:asciiTheme="minorHAnsi" w:hAnsiTheme="minorHAnsi" w:cstheme="minorHAnsi"/>
           <w:sz w:val="22"/>
         </w:rPr>
-        <w:t xml:space="preserve"> dispositivo que acceda.</w:t>
+        <w:t xml:space="preserve"> </w:t>
+      </w:r>
+      <w:proofErr w:type="spellStart"/>
+      <w:r>
+        <w:rPr>
+          <w:rFonts w:asciiTheme="minorHAnsi" w:hAnsiTheme="minorHAnsi" w:cstheme="minorHAnsi"/>
+          <w:sz w:val="22"/>
+        </w:rPr>
+        <w:t>dispositivo</w:t>
+      </w:r>
+      <w:proofErr w:type="spellEnd"/>
+      <w:r>
+        <w:rPr>
+          <w:rFonts w:asciiTheme="minorHAnsi" w:hAnsiTheme="minorHAnsi" w:cstheme="minorHAnsi"/>
+          <w:sz w:val="22"/>
+        </w:rPr>
+        <w:t xml:space="preserve"> que </w:t>
+      </w:r>
+      <w:proofErr w:type="spellStart"/>
+      <w:r>
+        <w:rPr>
+          <w:rFonts w:asciiTheme="minorHAnsi" w:hAnsiTheme="minorHAnsi" w:cstheme="minorHAnsi"/>
+          <w:sz w:val="22"/>
+        </w:rPr>
+        <w:t>acceda</w:t>
+      </w:r>
+      <w:proofErr w:type="spellEnd"/>
+      <w:r>
+        <w:rPr>
+          <w:rFonts w:asciiTheme="minorHAnsi" w:hAnsiTheme="minorHAnsi" w:cstheme="minorHAnsi"/>
+          <w:sz w:val="22"/>
+        </w:rPr>
+        <w:t>.</w:t>
       </w:r>
     </w:p>
     <w:p>
@@ -2497,8 +4750,70 @@
         <w:rPr>
           <w:rFonts w:asciiTheme="minorHAnsi" w:hAnsiTheme="minorHAnsi" w:cstheme="minorHAnsi"/>
           <w:sz w:val="22"/>
-        </w:rPr>
-        <w:t>La interfaz deberá ser simple.</w:t>
+          <w:highlight w:val="yellow"/>
+        </w:rPr>
+        <w:t xml:space="preserve">La </w:t>
+      </w:r>
+      <w:proofErr w:type="spellStart"/>
+      <w:r>
+        <w:rPr>
+          <w:rFonts w:asciiTheme="minorHAnsi" w:hAnsiTheme="minorHAnsi" w:cstheme="minorHAnsi"/>
+          <w:sz w:val="22"/>
+          <w:highlight w:val="yellow"/>
+        </w:rPr>
+        <w:t>interfaz</w:t>
+      </w:r>
+      <w:proofErr w:type="spellEnd"/>
+      <w:r>
+        <w:rPr>
+          <w:rFonts w:asciiTheme="minorHAnsi" w:hAnsiTheme="minorHAnsi" w:cstheme="minorHAnsi"/>
+          <w:sz w:val="22"/>
+          <w:highlight w:val="yellow"/>
+        </w:rPr>
+        <w:t xml:space="preserve"> </w:t>
+      </w:r>
+      <w:proofErr w:type="spellStart"/>
+      <w:r>
+        <w:rPr>
+          <w:rFonts w:asciiTheme="minorHAnsi" w:hAnsiTheme="minorHAnsi" w:cstheme="minorHAnsi"/>
+          <w:sz w:val="22"/>
+          <w:highlight w:val="yellow"/>
+        </w:rPr>
+        <w:t>deberá</w:t>
+      </w:r>
+      <w:proofErr w:type="spellEnd"/>
+      <w:r>
+        <w:rPr>
+          <w:rFonts w:asciiTheme="minorHAnsi" w:hAnsiTheme="minorHAnsi" w:cstheme="minorHAnsi"/>
+          <w:sz w:val="22"/>
+          <w:highlight w:val="yellow"/>
+        </w:rPr>
+        <w:t xml:space="preserve"> </w:t>
+      </w:r>
+      <w:proofErr w:type="spellStart"/>
+      <w:r>
+        <w:rPr>
+          <w:rFonts w:asciiTheme="minorHAnsi" w:hAnsiTheme="minorHAnsi" w:cstheme="minorHAnsi"/>
+          <w:sz w:val="22"/>
+          <w:highlight w:val="yellow"/>
+        </w:rPr>
+        <w:t>ser</w:t>
+      </w:r>
+      <w:proofErr w:type="spellEnd"/>
+      <w:r>
+        <w:rPr>
+          <w:rFonts w:asciiTheme="minorHAnsi" w:hAnsiTheme="minorHAnsi" w:cstheme="minorHAnsi"/>
+          <w:sz w:val="22"/>
+          <w:highlight w:val="yellow"/>
+        </w:rPr>
+        <w:t xml:space="preserve"> simple</w:t>
+      </w:r>
+      <w:r>
+        <w:rPr>
+          <w:rFonts w:asciiTheme="minorHAnsi" w:hAnsiTheme="minorHAnsi" w:cstheme="minorHAnsi"/>
+          <w:sz w:val="22"/>
+        </w:rPr>
+        <w:t>.</w:t>
       </w:r>
     </w:p>
     <w:p>
@@ -2527,8 +4842,65 @@
           <w:rFonts w:asciiTheme="minorHAnsi" w:hAnsiTheme="minorHAnsi" w:cstheme="minorHAnsi"/>
           <w:sz w:val="22"/>
         </w:rPr>
-        <w:t>Los mensajes del admin serán distinguibles del resto de mensajes</w:t>
-      </w:r>
+        <w:t xml:space="preserve">Los </w:t>
+      </w:r>
+      <w:proofErr w:type="spellStart"/>
+      <w:r>
+        <w:rPr>
+          <w:rFonts w:asciiTheme="minorHAnsi" w:hAnsiTheme="minorHAnsi" w:cstheme="minorHAnsi"/>
+          <w:sz w:val="22"/>
+        </w:rPr>
+        <w:t>mensajes</w:t>
+      </w:r>
+      <w:proofErr w:type="spellEnd"/>
+      <w:r>
+        <w:rPr>
+          <w:rFonts w:asciiTheme="minorHAnsi" w:hAnsiTheme="minorHAnsi" w:cstheme="minorHAnsi"/>
+          <w:sz w:val="22"/>
+        </w:rPr>
+        <w:t xml:space="preserve"> del admin </w:t>
+      </w:r>
+      <w:proofErr w:type="spellStart"/>
+      <w:r>
+        <w:rPr>
+          <w:rFonts w:asciiTheme="minorHAnsi" w:hAnsiTheme="minorHAnsi" w:cstheme="minorHAnsi"/>
+          <w:sz w:val="22"/>
+        </w:rPr>
+        <w:t>serán</w:t>
+      </w:r>
+      <w:proofErr w:type="spellEnd"/>
+      <w:r>
+        <w:rPr>
+          <w:rFonts w:asciiTheme="minorHAnsi" w:hAnsiTheme="minorHAnsi" w:cstheme="minorHAnsi"/>
+          <w:sz w:val="22"/>
+        </w:rPr>
+        <w:t xml:space="preserve"> </w:t>
+      </w:r>
+      <w:proofErr w:type="spellStart"/>
+      <w:r>
+        <w:rPr>
+          <w:rFonts w:asciiTheme="minorHAnsi" w:hAnsiTheme="minorHAnsi" w:cstheme="minorHAnsi"/>
+          <w:sz w:val="22"/>
+        </w:rPr>
+        <w:t>distinguibles</w:t>
+      </w:r>
+      <w:proofErr w:type="spellEnd"/>
+      <w:r>
+        <w:rPr>
+          <w:rFonts w:asciiTheme="minorHAnsi" w:hAnsiTheme="minorHAnsi" w:cstheme="minorHAnsi"/>
+          <w:sz w:val="22"/>
+        </w:rPr>
+        <w:t xml:space="preserve"> del resto de </w:t>
+      </w:r>
+      <w:proofErr w:type="spellStart"/>
+      <w:r>
+        <w:rPr>
+          <w:rFonts w:asciiTheme="minorHAnsi" w:hAnsiTheme="minorHAnsi" w:cstheme="minorHAnsi"/>
+          <w:sz w:val="22"/>
+        </w:rPr>
+        <w:t>mensajes</w:t>
+      </w:r>
+      <w:proofErr w:type="spellEnd"/>
     </w:p>
     <w:p>
       <w:pPr>
@@ -2556,8 +4928,129 @@
           <w:rFonts w:asciiTheme="minorHAnsi" w:hAnsiTheme="minorHAnsi" w:cstheme="minorHAnsi"/>
           <w:sz w:val="22"/>
         </w:rPr>
-        <w:t>Se podrá recuperar las contraseñas olvidadas mediante el envío de una contraseña</w:t>
-      </w:r>
+        <w:t xml:space="preserve">Se </w:t>
+      </w:r>
+      <w:proofErr w:type="spellStart"/>
+      <w:r>
+        <w:rPr>
+          <w:rFonts w:asciiTheme="minorHAnsi" w:hAnsiTheme="minorHAnsi" w:cstheme="minorHAnsi"/>
+          <w:sz w:val="22"/>
+        </w:rPr>
+        <w:t>podrá</w:t>
+      </w:r>
+      <w:proofErr w:type="spellEnd"/>
+      <w:r>
+        <w:rPr>
+          <w:rFonts w:asciiTheme="minorHAnsi" w:hAnsiTheme="minorHAnsi" w:cstheme="minorHAnsi"/>
+          <w:sz w:val="22"/>
+        </w:rPr>
+        <w:t xml:space="preserve"> </w:t>
+      </w:r>
+      <w:proofErr w:type="spellStart"/>
+      <w:r>
+        <w:rPr>
+          <w:rFonts w:asciiTheme="minorHAnsi" w:hAnsiTheme="minorHAnsi" w:cstheme="minorHAnsi"/>
+          <w:sz w:val="22"/>
+        </w:rPr>
+        <w:t>recuperar</w:t>
+      </w:r>
+      <w:proofErr w:type="spellEnd"/>
+      <w:r>
+        <w:rPr>
+          <w:rFonts w:asciiTheme="minorHAnsi" w:hAnsiTheme="minorHAnsi" w:cstheme="minorHAnsi"/>
+          <w:sz w:val="22"/>
+        </w:rPr>
+        <w:t xml:space="preserve"> las </w:t>
+      </w:r>
+      <w:proofErr w:type="spellStart"/>
+      <w:r>
+        <w:rPr>
+          <w:rFonts w:asciiTheme="minorHAnsi" w:hAnsiTheme="minorHAnsi" w:cstheme="minorHAnsi"/>
+          <w:sz w:val="22"/>
+        </w:rPr>
+        <w:t>contraseñas</w:t>
+      </w:r>
+      <w:proofErr w:type="spellEnd"/>
+      <w:r>
+        <w:rPr>
+          <w:rFonts w:asciiTheme="minorHAnsi" w:hAnsiTheme="minorHAnsi" w:cstheme="minorHAnsi"/>
+          <w:sz w:val="22"/>
+        </w:rPr>
+        <w:t xml:space="preserve"> </w:t>
+      </w:r>
+      <w:proofErr w:type="spellStart"/>
+      <w:r>
+        <w:rPr>
+          <w:rFonts w:asciiTheme="minorHAnsi" w:hAnsiTheme="minorHAnsi" w:cstheme="minorHAnsi"/>
+          <w:sz w:val="22"/>
+        </w:rPr>
+        <w:t>olvidadas</w:t>
+      </w:r>
+      <w:proofErr w:type="spellEnd"/>
+      <w:r>
+        <w:rPr>
+          <w:rFonts w:asciiTheme="minorHAnsi" w:hAnsiTheme="minorHAnsi" w:cstheme="minorHAnsi"/>
+          <w:sz w:val="22"/>
+        </w:rPr>
+        <w:t xml:space="preserve"> </w:t>
+      </w:r>
+      <w:proofErr w:type="spellStart"/>
+      <w:r>
+        <w:rPr>
+          <w:rFonts w:asciiTheme="minorHAnsi" w:hAnsiTheme="minorHAnsi" w:cstheme="minorHAnsi"/>
+          <w:sz w:val="22"/>
+        </w:rPr>
+        <w:t>mediante</w:t>
+      </w:r>
+      <w:proofErr w:type="spellEnd"/>
+      <w:r>
+        <w:rPr>
+          <w:rFonts w:asciiTheme="minorHAnsi" w:hAnsiTheme="minorHAnsi" w:cstheme="minorHAnsi"/>
+          <w:sz w:val="22"/>
+        </w:rPr>
+        <w:t xml:space="preserve"> el </w:t>
+      </w:r>
+      <w:proofErr w:type="spellStart"/>
+      <w:r>
+        <w:rPr>
+          <w:rFonts w:asciiTheme="minorHAnsi" w:hAnsiTheme="minorHAnsi" w:cstheme="minorHAnsi"/>
+          <w:sz w:val="22"/>
+        </w:rPr>
+        <w:t>envío</w:t>
+      </w:r>
+      <w:proofErr w:type="spellEnd"/>
+      <w:r>
+        <w:rPr>
+          <w:rFonts w:asciiTheme="minorHAnsi" w:hAnsiTheme="minorHAnsi" w:cstheme="minorHAnsi"/>
+          <w:sz w:val="22"/>
+        </w:rPr>
+        <w:t xml:space="preserve"> de </w:t>
+      </w:r>
+      <w:proofErr w:type="spellStart"/>
+      <w:r>
+        <w:rPr>
+          <w:rFonts w:asciiTheme="minorHAnsi" w:hAnsiTheme="minorHAnsi" w:cstheme="minorHAnsi"/>
+          <w:sz w:val="22"/>
+        </w:rPr>
+        <w:t>una</w:t>
+      </w:r>
+      <w:proofErr w:type="spellEnd"/>
+      <w:r>
+        <w:rPr>
+          <w:rFonts w:asciiTheme="minorHAnsi" w:hAnsiTheme="minorHAnsi" w:cstheme="minorHAnsi"/>
+          <w:sz w:val="22"/>
+        </w:rPr>
+        <w:t xml:space="preserve"> </w:t>
+      </w:r>
+      <w:proofErr w:type="spellStart"/>
+      <w:r>
+        <w:rPr>
+          <w:rFonts w:asciiTheme="minorHAnsi" w:hAnsiTheme="minorHAnsi" w:cstheme="minorHAnsi"/>
+          <w:sz w:val="22"/>
+        </w:rPr>
+        <w:t>contraseña</w:t>
+      </w:r>
+      <w:proofErr w:type="spellEnd"/>
     </w:p>
     <w:p>
       <w:pPr>
@@ -2585,7 +5078,55 @@
           <w:rFonts w:asciiTheme="minorHAnsi" w:hAnsiTheme="minorHAnsi" w:cstheme="minorHAnsi"/>
           <w:sz w:val="22"/>
         </w:rPr>
-        <w:t xml:space="preserve">Se podrá denunciar mensajes. Al final </w:t>
+        <w:t xml:space="preserve">Se </w:t>
+      </w:r>
+      <w:proofErr w:type="spellStart"/>
+      <w:r>
+        <w:rPr>
+          <w:rFonts w:asciiTheme="minorHAnsi" w:hAnsiTheme="minorHAnsi" w:cstheme="minorHAnsi"/>
+          <w:sz w:val="22"/>
+        </w:rPr>
+        <w:t>podrá</w:t>
+      </w:r>
+      <w:proofErr w:type="spellEnd"/>
+      <w:r>
+        <w:rPr>
+          <w:rFonts w:asciiTheme="minorHAnsi" w:hAnsiTheme="minorHAnsi" w:cstheme="minorHAnsi"/>
+          <w:sz w:val="22"/>
+        </w:rPr>
+        <w:t xml:space="preserve"> </w:t>
+      </w:r>
+      <w:proofErr w:type="spellStart"/>
+      <w:r>
+        <w:rPr>
+          <w:rFonts w:asciiTheme="minorHAnsi" w:hAnsiTheme="minorHAnsi" w:cstheme="minorHAnsi"/>
+          <w:sz w:val="22"/>
+        </w:rPr>
+        <w:t>denunciar</w:t>
+      </w:r>
+      <w:proofErr w:type="spellEnd"/>
+      <w:r>
+        <w:rPr>
+          <w:rFonts w:asciiTheme="minorHAnsi" w:hAnsiTheme="minorHAnsi" w:cstheme="minorHAnsi"/>
+          <w:sz w:val="22"/>
+        </w:rPr>
+        <w:t xml:space="preserve"> </w:t>
+      </w:r>
+      <w:proofErr w:type="spellStart"/>
+      <w:r>
+        <w:rPr>
+          <w:rFonts w:asciiTheme="minorHAnsi" w:hAnsiTheme="minorHAnsi" w:cstheme="minorHAnsi"/>
+          <w:sz w:val="22"/>
+        </w:rPr>
+        <w:t>mensajes</w:t>
+      </w:r>
+      <w:proofErr w:type="spellEnd"/>
+      <w:r>
+        <w:rPr>
+          <w:rFonts w:asciiTheme="minorHAnsi" w:hAnsiTheme="minorHAnsi" w:cstheme="minorHAnsi"/>
+          <w:sz w:val="22"/>
+        </w:rPr>
+        <w:t xml:space="preserve">. Al final </w:t>
       </w:r>
       <w:proofErr w:type="gramStart"/>
       <w:r>
@@ -2601,7 +5142,208 @@
           <w:rFonts w:asciiTheme="minorHAnsi" w:hAnsiTheme="minorHAnsi" w:cstheme="minorHAnsi"/>
           <w:sz w:val="22"/>
         </w:rPr>
-        <w:t xml:space="preserve"> día se enviará un correo automático a la cuenta de administrador con todos los mensajes denunciados del día y el usuario que lo envió.</w:t>
+        <w:t xml:space="preserve"> </w:t>
+      </w:r>
+      <w:proofErr w:type="spellStart"/>
+      <w:r>
+        <w:rPr>
+          <w:rFonts w:asciiTheme="minorHAnsi" w:hAnsiTheme="minorHAnsi" w:cstheme="minorHAnsi"/>
+          <w:sz w:val="22"/>
+        </w:rPr>
+        <w:t>día</w:t>
+      </w:r>
+      <w:proofErr w:type="spellEnd"/>
+      <w:r>
+        <w:rPr>
+          <w:rFonts w:asciiTheme="minorHAnsi" w:hAnsiTheme="minorHAnsi" w:cstheme="minorHAnsi"/>
+          <w:sz w:val="22"/>
+        </w:rPr>
+        <w:t xml:space="preserve"> se </w:t>
+      </w:r>
+      <w:proofErr w:type="spellStart"/>
+      <w:r>
+        <w:rPr>
+          <w:rFonts w:asciiTheme="minorHAnsi" w:hAnsiTheme="minorHAnsi" w:cstheme="minorHAnsi"/>
+          <w:sz w:val="22"/>
+        </w:rPr>
+        <w:t>enviará</w:t>
+      </w:r>
+      <w:proofErr w:type="spellEnd"/>
+      <w:r>
+        <w:rPr>
+          <w:rFonts w:asciiTheme="minorHAnsi" w:hAnsiTheme="minorHAnsi" w:cstheme="minorHAnsi"/>
+          <w:sz w:val="22"/>
+        </w:rPr>
+        <w:t xml:space="preserve"> un </w:t>
+      </w:r>
+      <w:proofErr w:type="spellStart"/>
+      <w:r>
+        <w:rPr>
+          <w:rFonts w:asciiTheme="minorHAnsi" w:hAnsiTheme="minorHAnsi" w:cstheme="minorHAnsi"/>
+          <w:sz w:val="22"/>
+        </w:rPr>
+        <w:t>correo</w:t>
+      </w:r>
+      <w:proofErr w:type="spellEnd"/>
+      <w:r>
+        <w:rPr>
+          <w:rFonts w:asciiTheme="minorHAnsi" w:hAnsiTheme="minorHAnsi" w:cstheme="minorHAnsi"/>
+          <w:sz w:val="22"/>
+        </w:rPr>
+        <w:t xml:space="preserve"> </w:t>
+      </w:r>
+      <w:proofErr w:type="spellStart"/>
+      <w:r>
+        <w:rPr>
+          <w:rFonts w:asciiTheme="minorHAnsi" w:hAnsiTheme="minorHAnsi" w:cstheme="minorHAnsi"/>
+          <w:sz w:val="22"/>
+        </w:rPr>
+        <w:t>automático</w:t>
+      </w:r>
+      <w:proofErr w:type="spellEnd"/>
+      <w:r>
+        <w:rPr>
+          <w:rFonts w:asciiTheme="minorHAnsi" w:hAnsiTheme="minorHAnsi" w:cstheme="minorHAnsi"/>
+          <w:sz w:val="22"/>
+        </w:rPr>
+        <w:t xml:space="preserve"> a la </w:t>
+      </w:r>
+      <w:proofErr w:type="spellStart"/>
+      <w:r>
+        <w:rPr>
+          <w:rFonts w:asciiTheme="minorHAnsi" w:hAnsiTheme="minorHAnsi" w:cstheme="minorHAnsi"/>
+          <w:sz w:val="22"/>
+        </w:rPr>
+        <w:t>cuenta</w:t>
+      </w:r>
+      <w:proofErr w:type="spellEnd"/>
+      <w:r>
+        <w:rPr>
+          <w:rFonts w:asciiTheme="minorHAnsi" w:hAnsiTheme="minorHAnsi" w:cstheme="minorHAnsi"/>
+          <w:sz w:val="22"/>
+        </w:rPr>
+        <w:t xml:space="preserve"> de </w:t>
+      </w:r>
+      <w:proofErr w:type="spellStart"/>
+      <w:r>
+        <w:rPr>
+          <w:rFonts w:asciiTheme="minorHAnsi" w:hAnsiTheme="minorHAnsi" w:cstheme="minorHAnsi"/>
+          <w:sz w:val="22"/>
+        </w:rPr>
+        <w:t>administra</w:t>
+      </w:r>
+      <w:bookmarkStart w:id="9" w:name="_GoBack"/>
+      <w:bookmarkEnd w:id="9"/>
+      <w:r>
+        <w:rPr>
+          <w:rFonts w:asciiTheme="minorHAnsi" w:hAnsiTheme="minorHAnsi" w:cstheme="minorHAnsi"/>
+          <w:sz w:val="22"/>
+        </w:rPr>
+        <w:t>dor</w:t>
+      </w:r>
+      <w:proofErr w:type="spellEnd"/>
+      <w:r>
+        <w:rPr>
+          <w:rFonts w:asciiTheme="minorHAnsi" w:hAnsiTheme="minorHAnsi" w:cstheme="minorHAnsi"/>
+          <w:sz w:val="22"/>
+        </w:rPr>
+        <w:t xml:space="preserve"> con </w:t>
+      </w:r>
+      <w:proofErr w:type="spellStart"/>
+      <w:r>
+        <w:rPr>
+          <w:rFonts w:asciiTheme="minorHAnsi" w:hAnsiTheme="minorHAnsi" w:cstheme="minorHAnsi"/>
+          <w:sz w:val="22"/>
+        </w:rPr>
+        <w:t>todos</w:t>
+      </w:r>
+      <w:proofErr w:type="spellEnd"/>
+      <w:r>
+        <w:rPr>
+          <w:rFonts w:asciiTheme="minorHAnsi" w:hAnsiTheme="minorHAnsi" w:cstheme="minorHAnsi"/>
+          <w:sz w:val="22"/>
+        </w:rPr>
+        <w:t xml:space="preserve"> </w:t>
+      </w:r>
+      <w:proofErr w:type="spellStart"/>
+      <w:r>
+        <w:rPr>
+          <w:rFonts w:asciiTheme="minorHAnsi" w:hAnsiTheme="minorHAnsi" w:cstheme="minorHAnsi"/>
+          <w:sz w:val="22"/>
+        </w:rPr>
+        <w:t>los</w:t>
+      </w:r>
+      <w:proofErr w:type="spellEnd"/>
+      <w:r>
+        <w:rPr>
+          <w:rFonts w:asciiTheme="minorHAnsi" w:hAnsiTheme="minorHAnsi" w:cstheme="minorHAnsi"/>
+          <w:sz w:val="22"/>
+        </w:rPr>
+        <w:t xml:space="preserve"> </w:t>
+      </w:r>
+      <w:proofErr w:type="spellStart"/>
+      <w:r>
+        <w:rPr>
+          <w:rFonts w:asciiTheme="minorHAnsi" w:hAnsiTheme="minorHAnsi" w:cstheme="minorHAnsi"/>
+          <w:sz w:val="22"/>
+        </w:rPr>
+        <w:t>mensajes</w:t>
+      </w:r>
+      <w:proofErr w:type="spellEnd"/>
+      <w:r>
+        <w:rPr>
+          <w:rFonts w:asciiTheme="minorHAnsi" w:hAnsiTheme="minorHAnsi" w:cstheme="minorHAnsi"/>
+          <w:sz w:val="22"/>
+        </w:rPr>
+        <w:t xml:space="preserve"> </w:t>
+      </w:r>
+      <w:proofErr w:type="spellStart"/>
+      <w:r>
+        <w:rPr>
+          <w:rFonts w:asciiTheme="minorHAnsi" w:hAnsiTheme="minorHAnsi" w:cstheme="minorHAnsi"/>
+          <w:sz w:val="22"/>
+        </w:rPr>
+        <w:t>denunciados</w:t>
+      </w:r>
+      <w:proofErr w:type="spellEnd"/>
+      <w:r>
+        <w:rPr>
+          <w:rFonts w:asciiTheme="minorHAnsi" w:hAnsiTheme="minorHAnsi" w:cstheme="minorHAnsi"/>
+          <w:sz w:val="22"/>
+        </w:rPr>
+        <w:t xml:space="preserve"> del </w:t>
+      </w:r>
+      <w:proofErr w:type="spellStart"/>
+      <w:r>
+        <w:rPr>
+          <w:rFonts w:asciiTheme="minorHAnsi" w:hAnsiTheme="minorHAnsi" w:cstheme="minorHAnsi"/>
+          <w:sz w:val="22"/>
+        </w:rPr>
+        <w:t>día</w:t>
+      </w:r>
+      <w:proofErr w:type="spellEnd"/>
+      <w:r>
+        <w:rPr>
+          <w:rFonts w:asciiTheme="minorHAnsi" w:hAnsiTheme="minorHAnsi" w:cstheme="minorHAnsi"/>
+          <w:sz w:val="22"/>
+        </w:rPr>
+        <w:t xml:space="preserve"> y el usuario que lo </w:t>
+      </w:r>
+      <w:proofErr w:type="spellStart"/>
+      <w:r>
+        <w:rPr>
+          <w:rFonts w:asciiTheme="minorHAnsi" w:hAnsiTheme="minorHAnsi" w:cstheme="minorHAnsi"/>
+          <w:sz w:val="22"/>
+        </w:rPr>
+        <w:t>envió</w:t>
+      </w:r>
+      <w:proofErr w:type="spellEnd"/>
+      <w:r>
+        <w:rPr>
+          <w:rFonts w:asciiTheme="minorHAnsi" w:hAnsiTheme="minorHAnsi" w:cstheme="minorHAnsi"/>
+          <w:sz w:val="22"/>
+        </w:rPr>
+        <w:t>.</w:t>
       </w:r>
     </w:p>
     <w:p>
@@ -2638,7 +5380,15 @@
     <w:p/>
     <w:p>
       <w:r>
-        <w:t xml:space="preserve">El ambiente de desarrollo de este sistema en una aplicación web. Dicha aplicación se desarrollara con el lenguaje de programación, JAVA.  Cabe destacar que siguiente unos de los requisitos del usuario, la aplicación debe ser capaz de adaptar su interfaz al “display” independientemente del dispositivo que la esté utilizando el usuario.  </w:t>
+        <w:t>El ambiente de desarrollo de este sistema en una aplicación web. Dicha aplicación se desarrollara con el lenguaje de programación, JAVA.  Cabe destacar que siguiente unos de los requisitos del usuario, la aplicación debe ser capaz de adaptar su interfaz al “</w:t>
+      </w:r>
+      <w:proofErr w:type="spellStart"/>
+      <w:r>
+        <w:t>display</w:t>
+      </w:r>
+      <w:proofErr w:type="spellEnd"/>
+      <w:r>
+        <w:t xml:space="preserve">” independientemente del dispositivo que la esté utilizando el usuario.  </w:t>
       </w:r>
     </w:p>
     <w:p/>
@@ -2673,7 +5423,15 @@
     <w:p/>
     <w:p>
       <w:r>
-        <w:t>Página de login:</w:t>
+        <w:t xml:space="preserve">Página de </w:t>
+      </w:r>
+      <w:proofErr w:type="spellStart"/>
+      <w:r>
+        <w:t>login</w:t>
+      </w:r>
+      <w:proofErr w:type="spellEnd"/>
+      <w:r>
+        <w:t>:</w:t>
       </w:r>
       <w:r>
         <w:tab/>
@@ -3096,9 +5854,11 @@
       <w:pStyle w:val="Encabezado"/>
       <w:jc w:val="right"/>
     </w:pPr>
+    <w:proofErr w:type="spellStart"/>
     <w:r>
       <w:t>ChatNonymous</w:t>
     </w:r>
+    <w:proofErr w:type="spellEnd"/>
   </w:p>
   <w:p>
     <w:pPr>
@@ -4455,7 +7215,7 @@
 </file>
 
 <file path=customXml/itemProps1.xml><?xml version="1.0" encoding="utf-8"?>
-<ds:datastoreItem xmlns:ds="http://schemas.openxmlformats.org/officeDocument/2006/customXml" ds:itemID="{0BBBC3CB-2222-4E5B-B67F-F1E6FC355331}">
+<ds:datastoreItem xmlns:ds="http://schemas.openxmlformats.org/officeDocument/2006/customXml" ds:itemID="{3A877E62-019E-4D73-944D-9157D0E54CCD}">
   <ds:schemaRefs>
     <ds:schemaRef ds:uri="http://schemas.openxmlformats.org/officeDocument/2006/bibliography"/>
   </ds:schemaRefs>

</xml_diff>